<commit_message>
Migrate current .html to .md converter
</commit_message>
<xml_diff>
--- a/04_docx_guidelines.docx
+++ b/04_docx_guidelines.docx
@@ -78,8 +78,8 @@
       <w:pPr>
         <w:pStyle w:val="Caption"/>
       </w:pPr>
-      <w:bookmarkStart w:id="2" w:name="_Ref153802707"/>
-      <w:bookmarkStart w:id="3" w:name="_Ref153802715"/>
+      <w:bookmarkStart w:id="2" w:name="_Ref153802715"/>
+      <w:bookmarkStart w:id="3" w:name="_Ref153802707"/>
       <w:r>
         <w:t xml:space="preserve">Figure </w:t>
       </w:r>
@@ -104,15 +104,15 @@
         </w:rPr>
         <w:fldChar w:fldCharType="end"/>
       </w:r>
+      <w:bookmarkEnd w:id="2"/>
+      <w:r>
+        <w:t xml:space="preserve">. </w:t>
+      </w:r>
+      <w:bookmarkStart w:id="4" w:name="_Ref153802723"/>
+      <w:r>
+        <w:t>Example caption.</w:t>
+      </w:r>
       <w:bookmarkEnd w:id="3"/>
-      <w:r>
-        <w:t xml:space="preserve">. </w:t>
-      </w:r>
-      <w:bookmarkStart w:id="4" w:name="_Ref153802723"/>
-      <w:r>
-        <w:t>Example caption.</w:t>
-      </w:r>
-      <w:bookmarkEnd w:id="2"/>
       <w:bookmarkEnd w:id="4"/>
     </w:p>
     <w:p>
@@ -898,7 +898,13 @@
         <w:pStyle w:val="BodyText"/>
       </w:pPr>
       <w:r>
-        <w:t xml:space="preserve">Note that some of the common text formatting, like </w:t>
+        <w:t>Note that some of the common text formatting</w:t>
+      </w:r>
+      <w:r>
+        <w:t xml:space="preserve"> options</w:t>
+      </w:r>
+      <w:r>
+        <w:t xml:space="preserve">, like </w:t>
       </w:r>
       <w:r>
         <w:rPr>
@@ -947,10 +953,16 @@
         <w:pStyle w:val="FirstParagraph"/>
       </w:pPr>
       <w:r>
-        <w:t xml:space="preserve">In our platform, we indicate quotations by the use of indentation. </w:t>
-      </w:r>
-      <w:r>
-        <w:t>Insert a quotation by using the “Increase Indent” button in the Home &gt; Paragraph options on top of MS Word window:</w:t>
+        <w:t xml:space="preserve">In our platform, we </w:t>
+      </w:r>
+      <w:r>
+        <w:t>use the “Quote” MS Word style</w:t>
+      </w:r>
+      <w:r>
+        <w:t xml:space="preserve"> to format a quotation</w:t>
+      </w:r>
+      <w:r>
+        <w:t>:</w:t>
       </w:r>
       <w:r>
         <w:t xml:space="preserve"> </w:t>
@@ -958,8 +970,7 @@
     </w:p>
     <w:p>
       <w:pPr>
-        <w:pStyle w:val="BodyText"/>
-        <w:ind w:firstLine="720"/>
+        <w:pStyle w:val="Quote"/>
       </w:pPr>
       <w:r>
         <w:t>Sometimes you have to put a lot of manual work to automate something.</w:t>
@@ -967,36 +978,10 @@
     </w:p>
     <w:p>
       <w:pPr>
-        <w:pStyle w:val="BodyText"/>
-        <w:ind w:firstLine="720"/>
+        <w:pStyle w:val="Quote"/>
       </w:pPr>
       <w:r>
         <w:t>- Unknown Author</w:t>
-      </w:r>
-    </w:p>
-    <w:p>
-      <w:pPr>
-        <w:pStyle w:val="BodyText"/>
-      </w:pPr>
-    </w:p>
-    <w:p>
-      <w:r>
-        <w:t>An alternative syntax for quotations. I wonder if the one above will work, though.</w:t>
-      </w:r>
-      <w:r>
-        <w:t xml:space="preserve"> Also, is it important if we use an empty line in between.</w:t>
-      </w:r>
-    </w:p>
-    <w:p>
-      <w:pPr>
-        <w:pStyle w:val="BlockText"/>
-        <w:numPr>
-          <w:ilvl w:val="0"/>
-          <w:numId w:val="1"/>
-        </w:numPr>
-      </w:pPr>
-      <w:r>
-        <w:t>Some smart quote</w:t>
       </w:r>
     </w:p>
     <w:p>
@@ -1038,7 +1023,7 @@
     <w:p>
       <w:r>
         <w:pict w14:anchorId="4EB61E87">
-          <v:rect id="_x0000_i1025" style="width:0;height:1.5pt" o:hralign="center" o:hrstd="t" o:hr="t"/>
+          <v:rect id="_x0000_i1035" style="width:0;height:1.5pt" o:hralign="center" o:hrstd="t" o:hr="t"/>
         </w:pict>
       </w:r>
     </w:p>
@@ -1346,7 +1331,6 @@
         </w:numPr>
       </w:pPr>
       <w:r>
-        <w:lastRenderedPageBreak/>
         <w:t>Third item.</w:t>
       </w:r>
     </w:p>
@@ -1399,6 +1383,7 @@
         </w:numPr>
       </w:pPr>
       <w:r>
+        <w:lastRenderedPageBreak/>
         <w:t>Item 1.1.1</w:t>
       </w:r>
     </w:p>
@@ -2562,13 +2547,79 @@
         <w:t>Other captions that might be helpful in a given context, include “Caption” --- Maybe just list supported attributes</w:t>
       </w:r>
     </w:p>
-    <w:p>
-      <w:pPr>
-        <w:pStyle w:val="Heading3"/>
+    <w:p/>
+    <w:p>
+      <w:pPr>
+        <w:pStyle w:val="Heading2"/>
       </w:pPr>
       <w:bookmarkStart w:id="22" w:name="admonitions-myst-feature"/>
       <w:bookmarkEnd w:id="21"/>
       <w:r>
+        <w:t>Directives</w:t>
+      </w:r>
+    </w:p>
+    <w:p>
+      <w:pPr>
+        <w:pStyle w:val="FirstParagraph"/>
+      </w:pPr>
+      <w:r>
+        <w:t xml:space="preserve">Directives are </w:t>
+      </w:r>
+      <w:r>
+        <w:rPr>
+          <w:highlight w:val="yellow"/>
+        </w:rPr>
+        <w:t>…</w:t>
+      </w:r>
+    </w:p>
+    <w:p>
+      <w:pPr>
+        <w:pStyle w:val="BodyText"/>
+      </w:pPr>
+      <w:r>
+        <w:rPr>
+          <w:highlight w:val="yellow"/>
+        </w:rPr>
+        <w:t>general notes about writing directives in</w:t>
+      </w:r>
+      <w:r>
+        <w:t xml:space="preserve"> Word:</w:t>
+      </w:r>
+    </w:p>
+    <w:p>
+      <w:pPr>
+        <w:pStyle w:val="BodyText"/>
+        <w:numPr>
+          <w:ilvl w:val="0"/>
+          <w:numId w:val="27"/>
+        </w:numPr>
+      </w:pPr>
+      <w:r>
+        <w:t>no difference however you style, computers do not care how things look on the screen in MS Word</w:t>
+      </w:r>
+    </w:p>
+    <w:p>
+      <w:pPr>
+        <w:pStyle w:val="BodyText"/>
+        <w:numPr>
+          <w:ilvl w:val="0"/>
+          <w:numId w:val="27"/>
+        </w:numPr>
+      </w:pPr>
+      <w:r>
+        <w:t>directives have to be continues text without blank lines. Sometimes it might be needed to use the MS Word style “Compact” to enforce breaking lines. Try that when troubleshooting when a directive is rendered as a simple text on a website.</w:t>
+      </w:r>
+    </w:p>
+    <w:p>
+      <w:pPr>
+        <w:pStyle w:val="BodyText"/>
+      </w:pPr>
+    </w:p>
+    <w:p>
+      <w:pPr>
+        <w:pStyle w:val="Heading3"/>
+      </w:pPr>
+      <w:r>
         <w:t>Admonitions</w:t>
       </w:r>
       <w:bookmarkEnd w:id="22"/>
@@ -2589,6 +2640,7 @@
         <w:rPr>
           <w:noProof/>
         </w:rPr>
+        <w:lastRenderedPageBreak/>
         <w:drawing>
           <wp:inline distT="0" distB="0" distL="0" distR="0" wp14:anchorId="5E5E64CE" wp14:editId="3700BFB2">
             <wp:extent cx="5943600" cy="1223010"/>
@@ -2639,198 +2691,6 @@
         </w:drawing>
       </w:r>
     </w:p>
-    <w:tbl>
-      <w:tblPr>
-        <w:tblStyle w:val="Table"/>
-        <w:tblW w:w="3894" w:type="pct"/>
-        <w:tblBorders>
-          <w:top w:val="single" w:sz="4" w:space="0" w:color="auto"/>
-          <w:left w:val="single" w:sz="4" w:space="0" w:color="auto"/>
-          <w:bottom w:val="single" w:sz="4" w:space="0" w:color="auto"/>
-          <w:right w:val="single" w:sz="4" w:space="0" w:color="auto"/>
-          <w:insideH w:val="single" w:sz="4" w:space="0" w:color="auto"/>
-          <w:insideV w:val="single" w:sz="4" w:space="0" w:color="auto"/>
-        </w:tblBorders>
-        <w:tblLook w:val="07E0" w:firstRow="1" w:lastRow="1" w:firstColumn="1" w:lastColumn="1" w:noHBand="1" w:noVBand="1"/>
-      </w:tblPr>
-      <w:tblGrid>
-        <w:gridCol w:w="1286"/>
-        <w:gridCol w:w="5996"/>
-      </w:tblGrid>
-      <w:tr>
-        <w:trPr>
-          <w:trHeight w:val="266"/>
-        </w:trPr>
-        <w:tc>
-          <w:tcPr>
-            <w:tcW w:w="0" w:type="auto"/>
-            <w:vAlign w:val="bottom"/>
-          </w:tcPr>
-          <w:p>
-            <w:pPr>
-              <w:pStyle w:val="Compact"/>
-              <w:rPr>
-                <w:sz w:val="22"/>
-                <w:szCs w:val="22"/>
-              </w:rPr>
-            </w:pPr>
-            <w:r>
-              <w:rPr>
-                <w:sz w:val="22"/>
-                <w:szCs w:val="22"/>
-              </w:rPr>
-              <w:t>#</w:t>
-            </w:r>
-            <w:r>
-              <w:rPr>
-                <w:sz w:val="22"/>
-                <w:szCs w:val="22"/>
-              </w:rPr>
-              <w:t>Id</w:t>
-            </w:r>
-          </w:p>
-        </w:tc>
-        <w:tc>
-          <w:tcPr>
-            <w:tcW w:w="4117" w:type="pct"/>
-            <w:vAlign w:val="bottom"/>
-          </w:tcPr>
-          <w:p>
-            <w:pPr>
-              <w:pStyle w:val="Compact"/>
-              <w:rPr>
-                <w:sz w:val="22"/>
-                <w:szCs w:val="22"/>
-              </w:rPr>
-            </w:pPr>
-            <w:r>
-              <w:rPr>
-                <w:sz w:val="22"/>
-                <w:szCs w:val="22"/>
-              </w:rPr>
-              <w:t>admonition-tip</w:t>
-            </w:r>
-          </w:p>
-        </w:tc>
-      </w:tr>
-      <w:tr>
-        <w:trPr>
-          <w:trHeight w:val="280"/>
-        </w:trPr>
-        <w:tc>
-          <w:tcPr>
-            <w:tcW w:w="0" w:type="auto"/>
-            <w:vAlign w:val="bottom"/>
-          </w:tcPr>
-          <w:p>
-            <w:pPr>
-              <w:pStyle w:val="Compact"/>
-              <w:rPr>
-                <w:sz w:val="22"/>
-                <w:szCs w:val="22"/>
-              </w:rPr>
-            </w:pPr>
-            <w:r>
-              <w:rPr>
-                <w:sz w:val="22"/>
-                <w:szCs w:val="22"/>
-              </w:rPr>
-              <w:t>#</w:t>
-            </w:r>
-            <w:r>
-              <w:rPr>
-                <w:sz w:val="22"/>
-                <w:szCs w:val="22"/>
-              </w:rPr>
-              <w:t>File</w:t>
-            </w:r>
-          </w:p>
-        </w:tc>
-        <w:tc>
-          <w:tcPr>
-            <w:tcW w:w="4117" w:type="pct"/>
-            <w:vAlign w:val="bottom"/>
-          </w:tcPr>
-          <w:p>
-            <w:pPr>
-              <w:pStyle w:val="Compact"/>
-              <w:rPr>
-                <w:sz w:val="22"/>
-                <w:szCs w:val="22"/>
-              </w:rPr>
-            </w:pPr>
-            <w:r>
-              <w:rPr>
-                <w:sz w:val="22"/>
-                <w:szCs w:val="22"/>
-              </w:rPr>
-              <w:t>./images/</w:t>
-            </w:r>
-            <w:r>
-              <w:rPr>
-                <w:sz w:val="22"/>
-                <w:szCs w:val="22"/>
-              </w:rPr>
-              <w:t>admonition-tip.png</w:t>
-            </w:r>
-          </w:p>
-        </w:tc>
-      </w:tr>
-      <w:tr>
-        <w:trPr>
-          <w:trHeight w:val="477"/>
-        </w:trPr>
-        <w:tc>
-          <w:tcPr>
-            <w:tcW w:w="0" w:type="auto"/>
-          </w:tcPr>
-          <w:p>
-            <w:pPr>
-              <w:pStyle w:val="Compact"/>
-              <w:rPr>
-                <w:sz w:val="22"/>
-                <w:szCs w:val="22"/>
-              </w:rPr>
-            </w:pPr>
-            <w:r>
-              <w:rPr>
-                <w:sz w:val="22"/>
-                <w:szCs w:val="22"/>
-              </w:rPr>
-              <w:t>#</w:t>
-            </w:r>
-            <w:r>
-              <w:rPr>
-                <w:sz w:val="22"/>
-                <w:szCs w:val="22"/>
-              </w:rPr>
-              <w:t>Caption</w:t>
-            </w:r>
-          </w:p>
-        </w:tc>
-        <w:tc>
-          <w:tcPr>
-            <w:tcW w:w="4117" w:type="pct"/>
-          </w:tcPr>
-          <w:p>
-            <w:pPr>
-              <w:pStyle w:val="Compact"/>
-              <w:rPr>
-                <w:sz w:val="22"/>
-                <w:szCs w:val="22"/>
-              </w:rPr>
-            </w:pPr>
-            <w:r>
-              <w:rPr>
-                <w:sz w:val="22"/>
-                <w:szCs w:val="22"/>
-              </w:rPr>
-              <w:t>Example of how an admonition of type `{tip}` can look like.</w:t>
-            </w:r>
-          </w:p>
-        </w:tc>
-      </w:tr>
-    </w:tbl>
     <w:p>
       <w:pPr>
         <w:pStyle w:val="BodyText"/>
@@ -2870,481 +2730,1761 @@
       <w:r>
         <w:br/>
       </w:r>
-      <w:r>
+    </w:p>
+    <w:p>
+      <w:pPr>
+        <w:pStyle w:val="BodyText"/>
+      </w:pPr>
+      <w:r>
+        <w:t>Y</w:t>
+      </w:r>
+      <w:r>
+        <w:t xml:space="preserve">ou can use different admonition types, which will be render using a color and an icon specific to that type. An icon might change in the future, but the general principle stays the same. Currently, </w:t>
+      </w:r>
+      <w:r>
+        <w:t xml:space="preserve">the </w:t>
+      </w:r>
+      <w:r>
+        <w:t>supported admonition types</w:t>
+      </w:r>
+      <w:r>
+        <w:t xml:space="preserve"> are as follows:</w:t>
+      </w:r>
+      <w:bookmarkStart w:id="23" w:name="math-myst-feature"/>
+    </w:p>
+    <w:p>
+      <w:pPr>
+        <w:shd w:val="clear" w:color="auto" w:fill="F6F8FA"/>
+        <w:tabs>
+          <w:tab w:val="left" w:pos="916"/>
+          <w:tab w:val="left" w:pos="1832"/>
+          <w:tab w:val="left" w:pos="2748"/>
+          <w:tab w:val="left" w:pos="3664"/>
+          <w:tab w:val="left" w:pos="4580"/>
+          <w:tab w:val="left" w:pos="5496"/>
+          <w:tab w:val="left" w:pos="6412"/>
+          <w:tab w:val="left" w:pos="7328"/>
+          <w:tab w:val="left" w:pos="8244"/>
+          <w:tab w:val="left" w:pos="9160"/>
+          <w:tab w:val="left" w:pos="10076"/>
+          <w:tab w:val="left" w:pos="10992"/>
+          <w:tab w:val="left" w:pos="11908"/>
+          <w:tab w:val="left" w:pos="12824"/>
+          <w:tab w:val="left" w:pos="13740"/>
+          <w:tab w:val="left" w:pos="14656"/>
+        </w:tabs>
+        <w:spacing w:after="0"/>
+        <w:rPr>
+          <w:rFonts w:ascii="Consolas" w:eastAsia="Times New Roman" w:hAnsi="Consolas" w:cs="Courier New"/>
+          <w:color w:val="1F2328"/>
+          <w:sz w:val="20"/>
+          <w:szCs w:val="20"/>
+        </w:rPr>
+      </w:pPr>
+      <w:r>
+        <w:rPr>
+          <w:rFonts w:ascii="Consolas" w:eastAsia="Times New Roman" w:hAnsi="Consolas" w:cs="Courier New"/>
+          <w:color w:val="1F2328"/>
+          <w:sz w:val="20"/>
+          <w:szCs w:val="20"/>
+        </w:rPr>
+        <w:t>:::{attention}</w:t>
+      </w:r>
+      <w:r>
+        <w:rPr>
+          <w:rFonts w:ascii="Consolas" w:eastAsia="Times New Roman" w:hAnsi="Consolas" w:cs="Courier New"/>
+          <w:color w:val="1F2328"/>
+          <w:sz w:val="20"/>
+          <w:szCs w:val="20"/>
+        </w:rPr>
+        <w:br/>
+      </w:r>
+      <w:r>
+        <w:rPr>
+          <w:rFonts w:ascii="Consolas" w:eastAsia="Times New Roman" w:hAnsi="Consolas" w:cs="Courier New"/>
+          <w:color w:val="1F2328"/>
+          <w:sz w:val="20"/>
+          <w:szCs w:val="20"/>
+        </w:rPr>
+        <w:t>…</w:t>
+      </w:r>
+      <w:r>
+        <w:rPr>
+          <w:rFonts w:ascii="Consolas" w:eastAsia="Times New Roman" w:hAnsi="Consolas" w:cs="Courier New"/>
+          <w:color w:val="1F2328"/>
+          <w:sz w:val="20"/>
+          <w:szCs w:val="20"/>
+        </w:rPr>
+        <w:br/>
+      </w:r>
+      <w:r>
+        <w:rPr>
+          <w:rFonts w:ascii="Consolas" w:eastAsia="Times New Roman" w:hAnsi="Consolas" w:cs="Courier New"/>
+          <w:color w:val="1F2328"/>
+          <w:sz w:val="20"/>
+          <w:szCs w:val="20"/>
+        </w:rPr>
+        <w:t>:::</w:t>
+      </w:r>
+    </w:p>
+    <w:p>
+      <w:pPr>
+        <w:pStyle w:val="BodyText"/>
+      </w:pPr>
+    </w:p>
+    <w:p>
+      <w:pPr>
+        <w:shd w:val="clear" w:color="auto" w:fill="F6F8FA"/>
+        <w:tabs>
+          <w:tab w:val="left" w:pos="916"/>
+          <w:tab w:val="left" w:pos="1832"/>
+          <w:tab w:val="left" w:pos="2748"/>
+          <w:tab w:val="left" w:pos="3664"/>
+          <w:tab w:val="left" w:pos="4580"/>
+          <w:tab w:val="left" w:pos="5496"/>
+          <w:tab w:val="left" w:pos="6412"/>
+          <w:tab w:val="left" w:pos="7328"/>
+          <w:tab w:val="left" w:pos="8244"/>
+          <w:tab w:val="left" w:pos="9160"/>
+          <w:tab w:val="left" w:pos="10076"/>
+          <w:tab w:val="left" w:pos="10992"/>
+          <w:tab w:val="left" w:pos="11908"/>
+          <w:tab w:val="left" w:pos="12824"/>
+          <w:tab w:val="left" w:pos="13740"/>
+          <w:tab w:val="left" w:pos="14656"/>
+        </w:tabs>
+        <w:spacing w:after="0"/>
+        <w:rPr>
+          <w:rFonts w:ascii="Consolas" w:eastAsia="Times New Roman" w:hAnsi="Consolas" w:cs="Courier New"/>
+          <w:color w:val="1F2328"/>
+          <w:sz w:val="20"/>
+          <w:szCs w:val="20"/>
+        </w:rPr>
+      </w:pPr>
+      <w:r>
+        <w:rPr>
+          <w:rFonts w:ascii="Consolas" w:eastAsia="Times New Roman" w:hAnsi="Consolas" w:cs="Courier New"/>
+          <w:color w:val="1F2328"/>
+          <w:sz w:val="20"/>
+          <w:szCs w:val="20"/>
+        </w:rPr>
+        <w:t>:::{caution}</w:t>
+      </w:r>
+      <w:r>
+        <w:rPr>
+          <w:rFonts w:ascii="Consolas" w:eastAsia="Times New Roman" w:hAnsi="Consolas" w:cs="Courier New"/>
+          <w:color w:val="1F2328"/>
+          <w:sz w:val="20"/>
+          <w:szCs w:val="20"/>
+        </w:rPr>
+        <w:br/>
+      </w:r>
+      <w:r>
+        <w:rPr>
+          <w:rFonts w:ascii="Consolas" w:eastAsia="Times New Roman" w:hAnsi="Consolas" w:cs="Courier New"/>
+          <w:color w:val="1F2328"/>
+          <w:sz w:val="20"/>
+          <w:szCs w:val="20"/>
+        </w:rPr>
+        <w:t>…</w:t>
+      </w:r>
+      <w:r>
+        <w:rPr>
+          <w:rFonts w:ascii="Consolas" w:eastAsia="Times New Roman" w:hAnsi="Consolas" w:cs="Courier New"/>
+          <w:color w:val="1F2328"/>
+          <w:sz w:val="20"/>
+          <w:szCs w:val="20"/>
+        </w:rPr>
+        <w:br/>
+      </w:r>
+      <w:r>
+        <w:rPr>
+          <w:rFonts w:ascii="Consolas" w:eastAsia="Times New Roman" w:hAnsi="Consolas" w:cs="Courier New"/>
+          <w:color w:val="1F2328"/>
+          <w:sz w:val="20"/>
+          <w:szCs w:val="20"/>
+        </w:rPr>
+        <w:t>:::</w:t>
+      </w:r>
+    </w:p>
+    <w:p>
+      <w:pPr>
+        <w:pStyle w:val="BodyText"/>
+        <w:rPr>
+          <w:rStyle w:val="VerbatimChar"/>
+        </w:rPr>
+      </w:pPr>
+    </w:p>
+    <w:p>
+      <w:pPr>
+        <w:shd w:val="clear" w:color="auto" w:fill="F6F8FA"/>
+        <w:tabs>
+          <w:tab w:val="left" w:pos="916"/>
+          <w:tab w:val="left" w:pos="1832"/>
+          <w:tab w:val="left" w:pos="2748"/>
+          <w:tab w:val="left" w:pos="3664"/>
+          <w:tab w:val="left" w:pos="4580"/>
+          <w:tab w:val="left" w:pos="5496"/>
+          <w:tab w:val="left" w:pos="6412"/>
+          <w:tab w:val="left" w:pos="7328"/>
+          <w:tab w:val="left" w:pos="8244"/>
+          <w:tab w:val="left" w:pos="9160"/>
+          <w:tab w:val="left" w:pos="10076"/>
+          <w:tab w:val="left" w:pos="10992"/>
+          <w:tab w:val="left" w:pos="11908"/>
+          <w:tab w:val="left" w:pos="12824"/>
+          <w:tab w:val="left" w:pos="13740"/>
+          <w:tab w:val="left" w:pos="14656"/>
+        </w:tabs>
+        <w:spacing w:after="0"/>
+        <w:rPr>
+          <w:rFonts w:ascii="Consolas" w:eastAsia="Times New Roman" w:hAnsi="Consolas" w:cs="Courier New"/>
+          <w:color w:val="1F2328"/>
+          <w:sz w:val="20"/>
+          <w:szCs w:val="20"/>
+        </w:rPr>
+      </w:pPr>
+      <w:r>
+        <w:rPr>
+          <w:rFonts w:ascii="Consolas" w:eastAsia="Times New Roman" w:hAnsi="Consolas" w:cs="Courier New"/>
+          <w:color w:val="1F2328"/>
+          <w:sz w:val="20"/>
+          <w:szCs w:val="20"/>
+        </w:rPr>
+        <w:t>:::{warning}</w:t>
+      </w:r>
+      <w:r>
+        <w:rPr>
+          <w:rFonts w:ascii="Consolas" w:eastAsia="Times New Roman" w:hAnsi="Consolas" w:cs="Courier New"/>
+          <w:color w:val="1F2328"/>
+          <w:sz w:val="20"/>
+          <w:szCs w:val="20"/>
+        </w:rPr>
+        <w:br/>
+        <w:t>…</w:t>
+      </w:r>
+      <w:r>
+        <w:rPr>
+          <w:rFonts w:ascii="Consolas" w:eastAsia="Times New Roman" w:hAnsi="Consolas" w:cs="Courier New"/>
+          <w:color w:val="1F2328"/>
+          <w:sz w:val="20"/>
+          <w:szCs w:val="20"/>
+        </w:rPr>
+        <w:br/>
+        <w:t>:::</w:t>
+      </w:r>
+    </w:p>
+    <w:p>
+      <w:pPr>
+        <w:pStyle w:val="BodyText"/>
+        <w:rPr>
+          <w:rStyle w:val="VerbatimChar"/>
+        </w:rPr>
+      </w:pPr>
+    </w:p>
+    <w:p>
+      <w:pPr>
+        <w:shd w:val="clear" w:color="auto" w:fill="F6F8FA"/>
+        <w:tabs>
+          <w:tab w:val="left" w:pos="916"/>
+          <w:tab w:val="left" w:pos="1832"/>
+          <w:tab w:val="left" w:pos="2748"/>
+          <w:tab w:val="left" w:pos="3664"/>
+          <w:tab w:val="left" w:pos="4580"/>
+          <w:tab w:val="left" w:pos="5496"/>
+          <w:tab w:val="left" w:pos="6412"/>
+          <w:tab w:val="left" w:pos="7328"/>
+          <w:tab w:val="left" w:pos="8244"/>
+          <w:tab w:val="left" w:pos="9160"/>
+          <w:tab w:val="left" w:pos="10076"/>
+          <w:tab w:val="left" w:pos="10992"/>
+          <w:tab w:val="left" w:pos="11908"/>
+          <w:tab w:val="left" w:pos="12824"/>
+          <w:tab w:val="left" w:pos="13740"/>
+          <w:tab w:val="left" w:pos="14656"/>
+        </w:tabs>
+        <w:spacing w:after="0"/>
+        <w:rPr>
+          <w:rFonts w:ascii="Consolas" w:eastAsia="Times New Roman" w:hAnsi="Consolas" w:cs="Courier New"/>
+          <w:color w:val="1F2328"/>
+          <w:sz w:val="20"/>
+          <w:szCs w:val="20"/>
+        </w:rPr>
+      </w:pPr>
+      <w:r>
+        <w:rPr>
+          <w:rFonts w:ascii="Consolas" w:eastAsia="Times New Roman" w:hAnsi="Consolas" w:cs="Courier New"/>
+          <w:color w:val="1F2328"/>
+          <w:sz w:val="20"/>
+          <w:szCs w:val="20"/>
+        </w:rPr>
+        <w:t>:::{danger}</w:t>
+      </w:r>
+      <w:r>
+        <w:rPr>
+          <w:rFonts w:ascii="Consolas" w:eastAsia="Times New Roman" w:hAnsi="Consolas" w:cs="Courier New"/>
+          <w:color w:val="1F2328"/>
+          <w:sz w:val="20"/>
+          <w:szCs w:val="20"/>
+        </w:rPr>
+        <w:br/>
+      </w:r>
+      <w:r>
+        <w:rPr>
+          <w:rFonts w:ascii="Consolas" w:eastAsia="Times New Roman" w:hAnsi="Consolas" w:cs="Courier New"/>
+          <w:color w:val="1F2328"/>
+          <w:sz w:val="20"/>
+          <w:szCs w:val="20"/>
+        </w:rPr>
+        <w:t>…</w:t>
+      </w:r>
+      <w:r>
+        <w:rPr>
+          <w:rFonts w:ascii="Consolas" w:eastAsia="Times New Roman" w:hAnsi="Consolas" w:cs="Courier New"/>
+          <w:color w:val="1F2328"/>
+          <w:sz w:val="20"/>
+          <w:szCs w:val="20"/>
+        </w:rPr>
+        <w:br/>
+      </w:r>
+      <w:r>
+        <w:rPr>
+          <w:rFonts w:ascii="Consolas" w:eastAsia="Times New Roman" w:hAnsi="Consolas" w:cs="Courier New"/>
+          <w:color w:val="1F2328"/>
+          <w:sz w:val="20"/>
+          <w:szCs w:val="20"/>
+        </w:rPr>
+        <w:t>:::</w:t>
+      </w:r>
+    </w:p>
+    <w:p>
+      <w:pPr>
+        <w:pStyle w:val="BodyText"/>
+        <w:rPr>
+          <w:rStyle w:val="VerbatimChar"/>
+        </w:rPr>
+      </w:pPr>
+    </w:p>
+    <w:p>
+      <w:pPr>
+        <w:shd w:val="clear" w:color="auto" w:fill="F6F8FA"/>
+        <w:tabs>
+          <w:tab w:val="left" w:pos="916"/>
+          <w:tab w:val="left" w:pos="1832"/>
+          <w:tab w:val="left" w:pos="2748"/>
+          <w:tab w:val="left" w:pos="3664"/>
+          <w:tab w:val="left" w:pos="4580"/>
+          <w:tab w:val="left" w:pos="5496"/>
+          <w:tab w:val="left" w:pos="6412"/>
+          <w:tab w:val="left" w:pos="7328"/>
+          <w:tab w:val="left" w:pos="8244"/>
+          <w:tab w:val="left" w:pos="9160"/>
+          <w:tab w:val="left" w:pos="10076"/>
+          <w:tab w:val="left" w:pos="10992"/>
+          <w:tab w:val="left" w:pos="11908"/>
+          <w:tab w:val="left" w:pos="12824"/>
+          <w:tab w:val="left" w:pos="13740"/>
+          <w:tab w:val="left" w:pos="14656"/>
+        </w:tabs>
+        <w:spacing w:after="0"/>
+        <w:rPr>
+          <w:rFonts w:ascii="Consolas" w:eastAsia="Times New Roman" w:hAnsi="Consolas" w:cs="Courier New"/>
+          <w:color w:val="1F2328"/>
+          <w:sz w:val="20"/>
+          <w:szCs w:val="20"/>
+        </w:rPr>
+      </w:pPr>
+      <w:r>
+        <w:rPr>
+          <w:rFonts w:ascii="Consolas" w:eastAsia="Times New Roman" w:hAnsi="Consolas" w:cs="Courier New"/>
+          <w:color w:val="1F2328"/>
+          <w:sz w:val="20"/>
+          <w:szCs w:val="20"/>
+        </w:rPr>
+        <w:t>:::{error}</w:t>
+      </w:r>
+      <w:r>
+        <w:rPr>
+          <w:rFonts w:ascii="Consolas" w:eastAsia="Times New Roman" w:hAnsi="Consolas" w:cs="Courier New"/>
+          <w:color w:val="1F2328"/>
+          <w:sz w:val="20"/>
+          <w:szCs w:val="20"/>
+        </w:rPr>
+        <w:br/>
+      </w:r>
+      <w:r>
+        <w:rPr>
+          <w:rFonts w:ascii="Consolas" w:eastAsia="Times New Roman" w:hAnsi="Consolas" w:cs="Courier New"/>
+          <w:color w:val="1F2328"/>
+          <w:sz w:val="20"/>
+          <w:szCs w:val="20"/>
+        </w:rPr>
+        <w:t>…</w:t>
+      </w:r>
+      <w:r>
+        <w:rPr>
+          <w:rFonts w:ascii="Consolas" w:eastAsia="Times New Roman" w:hAnsi="Consolas" w:cs="Courier New"/>
+          <w:color w:val="1F2328"/>
+          <w:sz w:val="20"/>
+          <w:szCs w:val="20"/>
+        </w:rPr>
+        <w:br/>
+      </w:r>
+      <w:r>
+        <w:rPr>
+          <w:rFonts w:ascii="Consolas" w:eastAsia="Times New Roman" w:hAnsi="Consolas" w:cs="Courier New"/>
+          <w:color w:val="1F2328"/>
+          <w:sz w:val="20"/>
+          <w:szCs w:val="20"/>
+        </w:rPr>
+        <w:t>:::</w:t>
+      </w:r>
+    </w:p>
+    <w:p>
+      <w:pPr>
+        <w:pStyle w:val="BodyText"/>
+        <w:rPr>
+          <w:rStyle w:val="VerbatimChar"/>
+        </w:rPr>
+      </w:pPr>
+    </w:p>
+    <w:p>
+      <w:pPr>
+        <w:shd w:val="clear" w:color="auto" w:fill="F6F8FA"/>
+        <w:tabs>
+          <w:tab w:val="left" w:pos="916"/>
+          <w:tab w:val="left" w:pos="1832"/>
+          <w:tab w:val="left" w:pos="2748"/>
+          <w:tab w:val="left" w:pos="3664"/>
+          <w:tab w:val="left" w:pos="4580"/>
+          <w:tab w:val="left" w:pos="5496"/>
+          <w:tab w:val="left" w:pos="6412"/>
+          <w:tab w:val="left" w:pos="7328"/>
+          <w:tab w:val="left" w:pos="8244"/>
+          <w:tab w:val="left" w:pos="9160"/>
+          <w:tab w:val="left" w:pos="10076"/>
+          <w:tab w:val="left" w:pos="10992"/>
+          <w:tab w:val="left" w:pos="11908"/>
+          <w:tab w:val="left" w:pos="12824"/>
+          <w:tab w:val="left" w:pos="13740"/>
+          <w:tab w:val="left" w:pos="14656"/>
+        </w:tabs>
+        <w:spacing w:after="0"/>
+        <w:rPr>
+          <w:rFonts w:ascii="Consolas" w:eastAsia="Times New Roman" w:hAnsi="Consolas" w:cs="Courier New"/>
+          <w:color w:val="1F2328"/>
+          <w:sz w:val="20"/>
+          <w:szCs w:val="20"/>
+        </w:rPr>
+      </w:pPr>
+      <w:r>
+        <w:rPr>
+          <w:rFonts w:ascii="Consolas" w:eastAsia="Times New Roman" w:hAnsi="Consolas" w:cs="Courier New"/>
+          <w:color w:val="1F2328"/>
+          <w:sz w:val="20"/>
+          <w:szCs w:val="20"/>
+        </w:rPr>
+        <w:t>:::{tip}</w:t>
+      </w:r>
+      <w:r>
+        <w:rPr>
+          <w:rFonts w:ascii="Consolas" w:eastAsia="Times New Roman" w:hAnsi="Consolas" w:cs="Courier New"/>
+          <w:color w:val="1F2328"/>
+          <w:sz w:val="20"/>
+          <w:szCs w:val="20"/>
+        </w:rPr>
+        <w:br/>
+      </w:r>
+      <w:r>
+        <w:rPr>
+          <w:rFonts w:ascii="Consolas" w:eastAsia="Times New Roman" w:hAnsi="Consolas" w:cs="Courier New"/>
+          <w:color w:val="1F2328"/>
+          <w:sz w:val="20"/>
+          <w:szCs w:val="20"/>
+        </w:rPr>
+        <w:t>…</w:t>
+      </w:r>
+      <w:r>
+        <w:rPr>
+          <w:rFonts w:ascii="Consolas" w:eastAsia="Times New Roman" w:hAnsi="Consolas" w:cs="Courier New"/>
+          <w:color w:val="1F2328"/>
+          <w:sz w:val="20"/>
+          <w:szCs w:val="20"/>
+        </w:rPr>
+        <w:br/>
+      </w:r>
+      <w:r>
+        <w:rPr>
+          <w:rFonts w:ascii="Consolas" w:eastAsia="Times New Roman" w:hAnsi="Consolas" w:cs="Courier New"/>
+          <w:color w:val="1F2328"/>
+          <w:sz w:val="20"/>
+          <w:szCs w:val="20"/>
+        </w:rPr>
+        <w:t>:::</w:t>
+      </w:r>
+    </w:p>
+    <w:p>
+      <w:pPr>
+        <w:pStyle w:val="BodyText"/>
+      </w:pPr>
+    </w:p>
+    <w:p>
+      <w:pPr>
+        <w:shd w:val="clear" w:color="auto" w:fill="F6F8FA"/>
+        <w:tabs>
+          <w:tab w:val="left" w:pos="916"/>
+          <w:tab w:val="left" w:pos="1832"/>
+          <w:tab w:val="left" w:pos="2748"/>
+          <w:tab w:val="left" w:pos="3664"/>
+          <w:tab w:val="left" w:pos="4580"/>
+          <w:tab w:val="left" w:pos="5496"/>
+          <w:tab w:val="left" w:pos="6412"/>
+          <w:tab w:val="left" w:pos="7328"/>
+          <w:tab w:val="left" w:pos="8244"/>
+          <w:tab w:val="left" w:pos="9160"/>
+          <w:tab w:val="left" w:pos="10076"/>
+          <w:tab w:val="left" w:pos="10992"/>
+          <w:tab w:val="left" w:pos="11908"/>
+          <w:tab w:val="left" w:pos="12824"/>
+          <w:tab w:val="left" w:pos="13740"/>
+          <w:tab w:val="left" w:pos="14656"/>
+        </w:tabs>
+        <w:spacing w:after="0"/>
+        <w:rPr>
+          <w:rFonts w:ascii="Consolas" w:eastAsia="Times New Roman" w:hAnsi="Consolas" w:cs="Courier New"/>
+          <w:color w:val="1F2328"/>
+          <w:sz w:val="20"/>
+          <w:szCs w:val="20"/>
+        </w:rPr>
+      </w:pPr>
+      <w:r>
+        <w:rPr>
+          <w:rFonts w:ascii="Consolas" w:eastAsia="Times New Roman" w:hAnsi="Consolas" w:cs="Courier New"/>
+          <w:color w:val="1F2328"/>
+          <w:sz w:val="20"/>
+          <w:szCs w:val="20"/>
+        </w:rPr>
         <w:lastRenderedPageBreak/>
-        <w:t xml:space="preserve">Aside from {tip}, you can use different admonition types, which will be render using a color and an icon specific to that type. An icon might change in the future, but the general principle stays the same. Currently, </w:t>
-      </w:r>
-      <w:r>
-        <w:t xml:space="preserve">the </w:t>
-      </w:r>
-      <w:r>
-        <w:t>supported admonition types</w:t>
-      </w:r>
-      <w:r>
-        <w:t xml:space="preserve"> are as follows:</w:t>
+        <w:t>:::{hint}</w:t>
+      </w:r>
+      <w:r>
+        <w:rPr>
+          <w:rFonts w:ascii="Consolas" w:eastAsia="Times New Roman" w:hAnsi="Consolas" w:cs="Courier New"/>
+          <w:color w:val="1F2328"/>
+          <w:sz w:val="20"/>
+          <w:szCs w:val="20"/>
+        </w:rPr>
+        <w:br/>
+      </w:r>
+      <w:r>
+        <w:rPr>
+          <w:rFonts w:ascii="Consolas" w:eastAsia="Times New Roman" w:hAnsi="Consolas" w:cs="Courier New"/>
+          <w:color w:val="1F2328"/>
+          <w:sz w:val="20"/>
+          <w:szCs w:val="20"/>
+        </w:rPr>
+        <w:t>…</w:t>
+      </w:r>
+      <w:r>
+        <w:rPr>
+          <w:rFonts w:ascii="Consolas" w:eastAsia="Times New Roman" w:hAnsi="Consolas" w:cs="Courier New"/>
+          <w:color w:val="1F2328"/>
+          <w:sz w:val="20"/>
+          <w:szCs w:val="20"/>
+        </w:rPr>
+        <w:br/>
+      </w:r>
+      <w:r>
+        <w:rPr>
+          <w:rFonts w:ascii="Consolas" w:eastAsia="Times New Roman" w:hAnsi="Consolas" w:cs="Courier New"/>
+          <w:color w:val="1F2328"/>
+          <w:sz w:val="20"/>
+          <w:szCs w:val="20"/>
+        </w:rPr>
+        <w:t>:::</w:t>
       </w:r>
     </w:p>
     <w:p>
       <w:pPr>
         <w:pStyle w:val="BodyText"/>
-        <w:numPr>
-          <w:ilvl w:val="0"/>
-          <w:numId w:val="24"/>
-        </w:numPr>
-      </w:pPr>
-      <w:r>
-        <w:t>`</w:t>
-      </w:r>
-      <w:r>
-        <w:t>:::{tip}</w:t>
-      </w:r>
-      <w:r>
-        <w:t>`</w:t>
+      </w:pPr>
+    </w:p>
+    <w:p>
+      <w:pPr>
+        <w:shd w:val="clear" w:color="auto" w:fill="F6F8FA"/>
+        <w:tabs>
+          <w:tab w:val="left" w:pos="916"/>
+          <w:tab w:val="left" w:pos="1832"/>
+          <w:tab w:val="left" w:pos="2748"/>
+          <w:tab w:val="left" w:pos="3664"/>
+          <w:tab w:val="left" w:pos="4580"/>
+          <w:tab w:val="left" w:pos="5496"/>
+          <w:tab w:val="left" w:pos="6412"/>
+          <w:tab w:val="left" w:pos="7328"/>
+          <w:tab w:val="left" w:pos="8244"/>
+          <w:tab w:val="left" w:pos="9160"/>
+          <w:tab w:val="left" w:pos="10076"/>
+          <w:tab w:val="left" w:pos="10992"/>
+          <w:tab w:val="left" w:pos="11908"/>
+          <w:tab w:val="left" w:pos="12824"/>
+          <w:tab w:val="left" w:pos="13740"/>
+          <w:tab w:val="left" w:pos="14656"/>
+        </w:tabs>
+        <w:spacing w:after="0"/>
+        <w:rPr>
+          <w:rFonts w:ascii="Consolas" w:eastAsia="Times New Roman" w:hAnsi="Consolas" w:cs="Courier New"/>
+          <w:color w:val="1F2328"/>
+          <w:sz w:val="20"/>
+          <w:szCs w:val="20"/>
+        </w:rPr>
+      </w:pPr>
+      <w:r>
+        <w:rPr>
+          <w:rFonts w:ascii="Consolas" w:eastAsia="Times New Roman" w:hAnsi="Consolas" w:cs="Courier New"/>
+          <w:color w:val="1F2328"/>
+          <w:sz w:val="20"/>
+          <w:szCs w:val="20"/>
+        </w:rPr>
+        <w:t>:::{</w:t>
+      </w:r>
+      <w:proofErr w:type="spellStart"/>
+      <w:r>
+        <w:rPr>
+          <w:rFonts w:ascii="Consolas" w:eastAsia="Times New Roman" w:hAnsi="Consolas" w:cs="Courier New"/>
+          <w:color w:val="1F2328"/>
+          <w:sz w:val="20"/>
+          <w:szCs w:val="20"/>
+        </w:rPr>
+        <w:t>seealso</w:t>
+      </w:r>
+      <w:proofErr w:type="spellEnd"/>
+      <w:r>
+        <w:rPr>
+          <w:rFonts w:ascii="Consolas" w:eastAsia="Times New Roman" w:hAnsi="Consolas" w:cs="Courier New"/>
+          <w:color w:val="1F2328"/>
+          <w:sz w:val="20"/>
+          <w:szCs w:val="20"/>
+        </w:rPr>
+        <w:t>}</w:t>
+      </w:r>
+      <w:r>
+        <w:rPr>
+          <w:rFonts w:ascii="Consolas" w:eastAsia="Times New Roman" w:hAnsi="Consolas" w:cs="Courier New"/>
+          <w:color w:val="1F2328"/>
+          <w:sz w:val="20"/>
+          <w:szCs w:val="20"/>
+        </w:rPr>
+        <w:br/>
+      </w:r>
+      <w:r>
+        <w:rPr>
+          <w:rFonts w:ascii="Consolas" w:eastAsia="Times New Roman" w:hAnsi="Consolas" w:cs="Courier New"/>
+          <w:color w:val="1F2328"/>
+          <w:sz w:val="20"/>
+          <w:szCs w:val="20"/>
+        </w:rPr>
+        <w:t>…</w:t>
+      </w:r>
+      <w:r>
+        <w:rPr>
+          <w:rFonts w:ascii="Consolas" w:eastAsia="Times New Roman" w:hAnsi="Consolas" w:cs="Courier New"/>
+          <w:color w:val="1F2328"/>
+          <w:sz w:val="20"/>
+          <w:szCs w:val="20"/>
+        </w:rPr>
+        <w:br/>
+      </w:r>
+      <w:r>
+        <w:rPr>
+          <w:rFonts w:ascii="Consolas" w:eastAsia="Times New Roman" w:hAnsi="Consolas" w:cs="Courier New"/>
+          <w:color w:val="1F2328"/>
+          <w:sz w:val="20"/>
+          <w:szCs w:val="20"/>
+        </w:rPr>
+        <w:t>:::</w:t>
       </w:r>
     </w:p>
     <w:p>
       <w:pPr>
         <w:pStyle w:val="BodyText"/>
-        <w:numPr>
-          <w:ilvl w:val="0"/>
-          <w:numId w:val="24"/>
-        </w:numPr>
-      </w:pPr>
-      <w:r>
-        <w:t>`</w:t>
-      </w:r>
-      <w:r>
-        <w:t>:::{attention}</w:t>
-      </w:r>
-      <w:r>
-        <w:t>`</w:t>
+      </w:pPr>
+    </w:p>
+    <w:p>
+      <w:pPr>
+        <w:shd w:val="clear" w:color="auto" w:fill="F6F8FA"/>
+        <w:tabs>
+          <w:tab w:val="left" w:pos="916"/>
+          <w:tab w:val="left" w:pos="1832"/>
+          <w:tab w:val="left" w:pos="2748"/>
+          <w:tab w:val="left" w:pos="3664"/>
+          <w:tab w:val="left" w:pos="4580"/>
+          <w:tab w:val="left" w:pos="5496"/>
+          <w:tab w:val="left" w:pos="6412"/>
+          <w:tab w:val="left" w:pos="7328"/>
+          <w:tab w:val="left" w:pos="8244"/>
+          <w:tab w:val="left" w:pos="9160"/>
+          <w:tab w:val="left" w:pos="10076"/>
+          <w:tab w:val="left" w:pos="10992"/>
+          <w:tab w:val="left" w:pos="11908"/>
+          <w:tab w:val="left" w:pos="12824"/>
+          <w:tab w:val="left" w:pos="13740"/>
+          <w:tab w:val="left" w:pos="14656"/>
+        </w:tabs>
+        <w:spacing w:after="0"/>
+        <w:rPr>
+          <w:rFonts w:ascii="Consolas" w:eastAsia="Times New Roman" w:hAnsi="Consolas" w:cs="Courier New"/>
+          <w:color w:val="1F2328"/>
+          <w:sz w:val="20"/>
+          <w:szCs w:val="20"/>
+        </w:rPr>
+      </w:pPr>
+      <w:r>
+        <w:rPr>
+          <w:rFonts w:ascii="Consolas" w:eastAsia="Times New Roman" w:hAnsi="Consolas" w:cs="Courier New"/>
+          <w:color w:val="1F2328"/>
+          <w:sz w:val="20"/>
+          <w:szCs w:val="20"/>
+        </w:rPr>
+        <w:t>:::{important}</w:t>
+      </w:r>
+      <w:r>
+        <w:rPr>
+          <w:rFonts w:ascii="Consolas" w:eastAsia="Times New Roman" w:hAnsi="Consolas" w:cs="Courier New"/>
+          <w:color w:val="1F2328"/>
+          <w:sz w:val="20"/>
+          <w:szCs w:val="20"/>
+        </w:rPr>
+        <w:br/>
+      </w:r>
+      <w:r>
+        <w:rPr>
+          <w:rFonts w:ascii="Consolas" w:eastAsia="Times New Roman" w:hAnsi="Consolas" w:cs="Courier New"/>
+          <w:color w:val="1F2328"/>
+          <w:sz w:val="20"/>
+          <w:szCs w:val="20"/>
+        </w:rPr>
+        <w:t>…</w:t>
+      </w:r>
+      <w:r>
+        <w:rPr>
+          <w:rFonts w:ascii="Consolas" w:eastAsia="Times New Roman" w:hAnsi="Consolas" w:cs="Courier New"/>
+          <w:color w:val="1F2328"/>
+          <w:sz w:val="20"/>
+          <w:szCs w:val="20"/>
+        </w:rPr>
+        <w:br/>
+      </w:r>
+      <w:r>
+        <w:rPr>
+          <w:rFonts w:ascii="Consolas" w:eastAsia="Times New Roman" w:hAnsi="Consolas" w:cs="Courier New"/>
+          <w:color w:val="1F2328"/>
+          <w:sz w:val="20"/>
+          <w:szCs w:val="20"/>
+        </w:rPr>
+        <w:t>:::</w:t>
       </w:r>
     </w:p>
     <w:p>
       <w:pPr>
         <w:pStyle w:val="BodyText"/>
-        <w:numPr>
-          <w:ilvl w:val="0"/>
-          <w:numId w:val="24"/>
-        </w:numPr>
-      </w:pPr>
-      <w:r>
-        <w:t>`</w:t>
-      </w:r>
-      <w:r>
-        <w:t>:::{caution}</w:t>
-      </w:r>
-      <w:r>
-        <w:t>`</w:t>
+      </w:pPr>
+    </w:p>
+    <w:p>
+      <w:pPr>
+        <w:shd w:val="clear" w:color="auto" w:fill="F6F8FA"/>
+        <w:tabs>
+          <w:tab w:val="left" w:pos="916"/>
+          <w:tab w:val="left" w:pos="1832"/>
+          <w:tab w:val="left" w:pos="2748"/>
+          <w:tab w:val="left" w:pos="3664"/>
+          <w:tab w:val="left" w:pos="4580"/>
+          <w:tab w:val="left" w:pos="5496"/>
+          <w:tab w:val="left" w:pos="6412"/>
+          <w:tab w:val="left" w:pos="7328"/>
+          <w:tab w:val="left" w:pos="8244"/>
+          <w:tab w:val="left" w:pos="9160"/>
+          <w:tab w:val="left" w:pos="10076"/>
+          <w:tab w:val="left" w:pos="10992"/>
+          <w:tab w:val="left" w:pos="11908"/>
+          <w:tab w:val="left" w:pos="12824"/>
+          <w:tab w:val="left" w:pos="13740"/>
+          <w:tab w:val="left" w:pos="14656"/>
+        </w:tabs>
+        <w:spacing w:after="0"/>
+        <w:rPr>
+          <w:rFonts w:ascii="Consolas" w:eastAsia="Times New Roman" w:hAnsi="Consolas" w:cs="Courier New"/>
+          <w:color w:val="1F2328"/>
+          <w:sz w:val="20"/>
+          <w:szCs w:val="20"/>
+        </w:rPr>
+      </w:pPr>
+      <w:r>
+        <w:rPr>
+          <w:rFonts w:ascii="Consolas" w:eastAsia="Times New Roman" w:hAnsi="Consolas" w:cs="Courier New"/>
+          <w:color w:val="1F2328"/>
+          <w:sz w:val="20"/>
+          <w:szCs w:val="20"/>
+        </w:rPr>
+        <w:t>:::{note}</w:t>
+      </w:r>
+      <w:r>
+        <w:rPr>
+          <w:rFonts w:ascii="Consolas" w:eastAsia="Times New Roman" w:hAnsi="Consolas" w:cs="Courier New"/>
+          <w:color w:val="1F2328"/>
+          <w:sz w:val="20"/>
+          <w:szCs w:val="20"/>
+        </w:rPr>
+        <w:br/>
+      </w:r>
+      <w:r>
+        <w:rPr>
+          <w:rFonts w:ascii="Consolas" w:eastAsia="Times New Roman" w:hAnsi="Consolas" w:cs="Courier New"/>
+          <w:color w:val="1F2328"/>
+          <w:sz w:val="20"/>
+          <w:szCs w:val="20"/>
+        </w:rPr>
+        <w:t>…</w:t>
+      </w:r>
+      <w:r>
+        <w:rPr>
+          <w:rFonts w:ascii="Consolas" w:eastAsia="Times New Roman" w:hAnsi="Consolas" w:cs="Courier New"/>
+          <w:color w:val="1F2328"/>
+          <w:sz w:val="20"/>
+          <w:szCs w:val="20"/>
+        </w:rPr>
+        <w:br/>
+      </w:r>
+      <w:r>
+        <w:rPr>
+          <w:rFonts w:ascii="Consolas" w:eastAsia="Times New Roman" w:hAnsi="Consolas" w:cs="Courier New"/>
+          <w:color w:val="1F2328"/>
+          <w:sz w:val="20"/>
+          <w:szCs w:val="20"/>
+        </w:rPr>
+        <w:t>:::</w:t>
       </w:r>
     </w:p>
     <w:p>
       <w:pPr>
         <w:pStyle w:val="BodyText"/>
-        <w:numPr>
-          <w:ilvl w:val="0"/>
-          <w:numId w:val="24"/>
-        </w:numPr>
-      </w:pPr>
-      <w:r>
-        <w:t>`</w:t>
-      </w:r>
-      <w:r>
-        <w:t>:::{danger}</w:t>
-      </w:r>
-      <w:r>
-        <w:t>`</w:t>
+      </w:pPr>
+    </w:p>
+    <w:p>
+      <w:pPr>
+        <w:pStyle w:val="Heading3"/>
+      </w:pPr>
+      <w:r>
+        <w:t>Math</w:t>
+      </w:r>
+      <w:bookmarkEnd w:id="23"/>
+    </w:p>
+    <w:p>
+      <w:pPr>
+        <w:pStyle w:val="FirstParagraph"/>
+      </w:pPr>
+      <w:r>
+        <w:t>Unfortunately, w</w:t>
+      </w:r>
+      <w:r>
+        <w:t>e</w:t>
+      </w:r>
+      <w:r>
+        <w:t xml:space="preserve"> don’t</w:t>
+      </w:r>
+      <w:r>
+        <w:t xml:space="preserve"> support MS Word equations.</w:t>
       </w:r>
     </w:p>
     <w:p>
       <w:pPr>
         <w:pStyle w:val="BodyText"/>
-        <w:numPr>
-          <w:ilvl w:val="0"/>
-          <w:numId w:val="24"/>
-        </w:numPr>
-      </w:pPr>
-      <w:r>
-        <w:t>`</w:t>
-      </w:r>
-      <w:r>
-        <w:t>:::{error}</w:t>
-      </w:r>
-      <w:r>
-        <w:t>`</w:t>
-      </w:r>
-    </w:p>
-    <w:p>
-      <w:pPr>
-        <w:pStyle w:val="BodyText"/>
-        <w:numPr>
-          <w:ilvl w:val="0"/>
-          <w:numId w:val="24"/>
-        </w:numPr>
-      </w:pPr>
-      <w:r>
-        <w:t>`</w:t>
-      </w:r>
-      <w:r>
-        <w:t>:::{hint}</w:t>
-      </w:r>
-      <w:r>
-        <w:t>`</w:t>
-      </w:r>
-    </w:p>
-    <w:p>
-      <w:pPr>
-        <w:pStyle w:val="BodyText"/>
-        <w:numPr>
-          <w:ilvl w:val="0"/>
-          <w:numId w:val="24"/>
-        </w:numPr>
-      </w:pPr>
-      <w:r>
-        <w:t>`</w:t>
-      </w:r>
-      <w:r>
-        <w:t>:::{important}</w:t>
-      </w:r>
-      <w:r>
-        <w:t>`</w:t>
-      </w:r>
-    </w:p>
-    <w:p>
-      <w:pPr>
-        <w:pStyle w:val="BodyText"/>
-        <w:numPr>
-          <w:ilvl w:val="0"/>
-          <w:numId w:val="24"/>
-        </w:numPr>
-      </w:pPr>
-      <w:r>
-        <w:t>`</w:t>
-      </w:r>
-      <w:r>
-        <w:t>:::{note}</w:t>
-      </w:r>
-      <w:r>
-        <w:t>`</w:t>
-      </w:r>
-    </w:p>
-    <w:p>
-      <w:pPr>
-        <w:pStyle w:val="BodyText"/>
-        <w:numPr>
-          <w:ilvl w:val="0"/>
-          <w:numId w:val="24"/>
-        </w:numPr>
-      </w:pPr>
-      <w:r>
-        <w:t>`</w:t>
-      </w:r>
-      <w:r>
-        <w:t>:::{</w:t>
-      </w:r>
-      <w:proofErr w:type="spellStart"/>
-      <w:r>
-        <w:t>seealso</w:t>
-      </w:r>
-      <w:proofErr w:type="spellEnd"/>
-      <w:r>
-        <w:t>}</w:t>
-      </w:r>
-      <w:r>
-        <w:t>`</w:t>
-      </w:r>
-    </w:p>
-    <w:p>
-      <w:pPr>
-        <w:pStyle w:val="BodyText"/>
-        <w:numPr>
-          <w:ilvl w:val="0"/>
-          <w:numId w:val="24"/>
-        </w:numPr>
-      </w:pPr>
-      <w:r>
-        <w:t>`</w:t>
-      </w:r>
-      <w:r>
-        <w:t>:::{warning}</w:t>
-      </w:r>
-      <w:r>
-        <w:t>`</w:t>
-      </w:r>
-    </w:p>
-    <w:p>
-      <w:pPr>
-        <w:pStyle w:val="Heading2"/>
-      </w:pPr>
-      <w:bookmarkStart w:id="23" w:name="math-myst-feature"/>
-      <w:r>
-        <w:t>Math</w:t>
-      </w:r>
-      <w:bookmarkEnd w:id="23"/>
-    </w:p>
-    <w:p>
-      <w:pPr>
-        <w:pStyle w:val="FirstParagraph"/>
-      </w:pPr>
-      <w:r>
-        <w:t>We support MS Word equations.</w:t>
-      </w:r>
-    </w:p>
-    <w:p>
-      <w:pPr>
-        <w:pStyle w:val="BodyText"/>
+        <w:rPr>
+          <w:rFonts w:eastAsiaTheme="minorEastAsia"/>
+        </w:rPr>
       </w:pPr>
       <m:oMathPara>
         <m:oMathParaPr>
           <m:jc m:val="center"/>
         </m:oMathParaPr>
         <m:oMath>
-          <m:m>
-            <m:mPr>
-              <m:plcHide m:val="1"/>
-              <m:mcs>
-                <m:mc>
-                  <m:mcPr>
-                    <m:count m:val="1"/>
-                    <m:mcJc m:val="right"/>
-                  </m:mcPr>
-                </m:mc>
-                <m:mc>
-                  <m:mcPr>
-                    <m:count m:val="1"/>
-                    <m:mcJc m:val="left"/>
-                  </m:mcPr>
-                </m:mc>
-              </m:mcs>
+          <m:sSup>
+            <m:sSupPr>
               <m:ctrlPr>
                 <w:rPr>
-                  <w:rFonts w:ascii="Cambria Math" w:hAnsi="Cambria Math"/>
+                  <w:rFonts w:ascii="Cambria Math" w:eastAsiaTheme="minorEastAsia" w:hAnsi="Cambria Math"/>
                 </w:rPr>
               </m:ctrlPr>
-            </m:mPr>
-            <m:mr>
-              <m:e>
-                <m:r>
-                  <w:rPr>
-                    <w:rFonts w:ascii="Cambria Math" w:hAnsi="Cambria Math"/>
-                  </w:rPr>
-                  <m:t>∇</m:t>
-                </m:r>
-                <m:r>
-                  <w:rPr>
-                    <w:rFonts w:ascii="Cambria Math" w:hAnsi="Cambria Math"/>
-                  </w:rPr>
-                  <m:t>×</m:t>
-                </m:r>
-                <m:acc>
-                  <m:accPr>
-                    <m:chr m:val="⃗"/>
-                    <m:ctrlPr>
-                      <w:rPr>
-                        <w:rFonts w:ascii="Cambria Math" w:hAnsi="Cambria Math"/>
-                      </w:rPr>
-                    </m:ctrlPr>
-                  </m:accPr>
-                  <m:e>
-                    <m:r>
-                      <w:rPr>
-                        <w:rFonts w:ascii="Cambria Math" w:hAnsi="Cambria Math"/>
-                      </w:rPr>
-                      <m:t>e</m:t>
-                    </m:r>
-                  </m:e>
-                </m:acc>
-                <m:r>
-                  <w:rPr>
-                    <w:rFonts w:ascii="Cambria Math" w:hAnsi="Cambria Math"/>
-                  </w:rPr>
-                  <m:t>+</m:t>
-                </m:r>
-                <m:f>
-                  <m:fPr>
-                    <m:ctrlPr>
-                      <w:rPr>
-                        <w:rFonts w:ascii="Cambria Math" w:hAnsi="Cambria Math"/>
-                      </w:rPr>
-                    </m:ctrlPr>
-                  </m:fPr>
-                  <m:num>
-                    <m:r>
-                      <w:rPr>
-                        <w:rFonts w:ascii="Cambria Math" w:hAnsi="Cambria Math"/>
-                      </w:rPr>
-                      <m:t>∂</m:t>
-                    </m:r>
-                    <m:acc>
-                      <m:accPr>
-                        <m:chr m:val="⃗"/>
-                        <m:ctrlPr>
-                          <w:rPr>
-                            <w:rFonts w:ascii="Cambria Math" w:hAnsi="Cambria Math"/>
-                          </w:rPr>
-                        </m:ctrlPr>
-                      </m:accPr>
-                      <m:e>
-                        <m:r>
-                          <w:rPr>
-                            <w:rFonts w:ascii="Cambria Math" w:hAnsi="Cambria Math"/>
-                          </w:rPr>
-                          <m:t>b</m:t>
-                        </m:r>
-                      </m:e>
-                    </m:acc>
-                  </m:num>
-                  <m:den>
-                    <m:r>
-                      <w:rPr>
-                        <w:rFonts w:ascii="Cambria Math" w:hAnsi="Cambria Math"/>
-                      </w:rPr>
-                      <m:t>∂t</m:t>
-                    </m:r>
-                  </m:den>
-                </m:f>
-              </m:e>
-              <m:e>
-                <m:r>
-                  <w:rPr>
-                    <w:rFonts w:ascii="Cambria Math" w:hAnsi="Cambria Math"/>
-                  </w:rPr>
-                  <m:t>=0</m:t>
-                </m:r>
-              </m:e>
-            </m:mr>
-            <m:mr>
-              <m:e>
-                <m:r>
-                  <w:rPr>
-                    <w:rFonts w:ascii="Cambria Math" w:hAnsi="Cambria Math"/>
-                  </w:rPr>
-                  <m:t>∇</m:t>
-                </m:r>
-                <m:r>
-                  <w:rPr>
-                    <w:rFonts w:ascii="Cambria Math" w:hAnsi="Cambria Math"/>
-                  </w:rPr>
-                  <m:t>×</m:t>
-                </m:r>
-                <m:acc>
-                  <m:accPr>
-                    <m:chr m:val="⃗"/>
-                    <m:ctrlPr>
-                      <w:rPr>
-                        <w:rFonts w:ascii="Cambria Math" w:hAnsi="Cambria Math"/>
-                      </w:rPr>
-                    </m:ctrlPr>
-                  </m:accPr>
-                  <m:e>
-                    <m:r>
-                      <w:rPr>
-                        <w:rFonts w:ascii="Cambria Math" w:hAnsi="Cambria Math"/>
-                      </w:rPr>
-                      <m:t>h</m:t>
-                    </m:r>
-                  </m:e>
-                </m:acc>
-                <m:r>
-                  <w:rPr>
-                    <w:rFonts w:ascii="Cambria Math" w:hAnsi="Cambria Math"/>
-                  </w:rPr>
-                  <m:t>-</m:t>
-                </m:r>
-                <m:acc>
-                  <m:accPr>
-                    <m:chr m:val="⃗"/>
-                    <m:ctrlPr>
-                      <w:rPr>
-                        <w:rFonts w:ascii="Cambria Math" w:hAnsi="Cambria Math"/>
-                      </w:rPr>
-                    </m:ctrlPr>
-                  </m:accPr>
-                  <m:e>
-                    <m:r>
-                      <w:rPr>
-                        <w:rFonts w:ascii="Cambria Math" w:hAnsi="Cambria Math"/>
-                      </w:rPr>
-                      <m:t>j</m:t>
-                    </m:r>
-                  </m:e>
-                </m:acc>
-              </m:e>
-              <m:e>
-                <m:r>
-                  <w:rPr>
-                    <w:rFonts w:ascii="Cambria Math" w:hAnsi="Cambria Math"/>
-                  </w:rPr>
-                  <m:t>=</m:t>
-                </m:r>
-                <m:acc>
-                  <m:accPr>
-                    <m:chr m:val="⃗"/>
-                    <m:ctrlPr>
-                      <w:rPr>
-                        <w:rFonts w:ascii="Cambria Math" w:hAnsi="Cambria Math"/>
-                      </w:rPr>
-                    </m:ctrlPr>
-                  </m:accPr>
-                  <m:e>
-                    <m:r>
-                      <w:rPr>
-                        <w:rFonts w:ascii="Cambria Math" w:hAnsi="Cambria Math"/>
-                      </w:rPr>
-                      <m:t>s</m:t>
-                    </m:r>
-                  </m:e>
-                </m:acc>
-                <m:r>
-                  <w:rPr>
-                    <w:rFonts w:ascii="Cambria Math" w:hAnsi="Cambria Math"/>
-                  </w:rPr>
-                  <m:t>_</m:t>
-                </m:r>
-                <m:r>
-                  <w:rPr>
-                    <w:rFonts w:ascii="Cambria Math" w:hAnsi="Cambria Math"/>
-                  </w:rPr>
-                  <m:t>e</m:t>
-                </m:r>
-              </m:e>
-            </m:mr>
-          </m:m>
-        </m:oMath>
-      </m:oMathPara>
-    </w:p>
-    <w:p>
-      <w:pPr>
-        <w:pStyle w:val="FirstParagraph"/>
-      </w:pPr>
-      <m:oMathPara>
-        <m:oMathParaPr>
-          <m:jc m:val="center"/>
-        </m:oMathParaPr>
-        <m:oMath>
+            </m:sSupPr>
+            <m:e>
+              <m:r>
+                <w:rPr>
+                  <w:rFonts w:ascii="Cambria Math" w:eastAsiaTheme="minorEastAsia" w:hAnsi="Cambria Math"/>
+                </w:rPr>
+                <m:t>a</m:t>
+              </m:r>
+            </m:e>
+            <m:sup>
+              <m:r>
+                <w:rPr>
+                  <w:rFonts w:ascii="Cambria Math" w:eastAsiaTheme="minorEastAsia" w:hAnsi="Cambria Math"/>
+                </w:rPr>
+                <m:t>2</m:t>
+              </m:r>
+            </m:sup>
+          </m:sSup>
           <m:r>
             <w:rPr>
-              <w:rFonts w:ascii="Cambria Math" w:hAnsi="Cambria Math"/>
+              <w:rFonts w:ascii="Cambria Math" w:eastAsiaTheme="minorEastAsia" w:hAnsi="Cambria Math"/>
             </w:rPr>
-            <m:t>Ax</m:t>
+            <m:t>+</m:t>
           </m:r>
+          <m:sSup>
+            <m:sSupPr>
+              <m:ctrlPr>
+                <w:rPr>
+                  <w:rFonts w:ascii="Cambria Math" w:eastAsiaTheme="minorEastAsia" w:hAnsi="Cambria Math"/>
+                </w:rPr>
+              </m:ctrlPr>
+            </m:sSupPr>
+            <m:e>
+              <m:r>
+                <w:rPr>
+                  <w:rFonts w:ascii="Cambria Math" w:eastAsiaTheme="minorEastAsia" w:hAnsi="Cambria Math"/>
+                </w:rPr>
+                <m:t>b</m:t>
+              </m:r>
+            </m:e>
+            <m:sup>
+              <m:r>
+                <w:rPr>
+                  <w:rFonts w:ascii="Cambria Math" w:eastAsiaTheme="minorEastAsia" w:hAnsi="Cambria Math"/>
+                </w:rPr>
+                <m:t>2</m:t>
+              </m:r>
+            </m:sup>
+          </m:sSup>
           <m:r>
             <w:rPr>
-              <w:rFonts w:ascii="Cambria Math" w:hAnsi="Cambria Math"/>
+              <w:rFonts w:ascii="Cambria Math" w:eastAsiaTheme="minorEastAsia" w:hAnsi="Cambria Math"/>
             </w:rPr>
             <m:t>=</m:t>
           </m:r>
-          <m:r>
-            <w:rPr>
-              <w:rFonts w:ascii="Cambria Math" w:hAnsi="Cambria Math"/>
-            </w:rPr>
-            <m:t>b</m:t>
-          </m:r>
+          <m:sSup>
+            <m:sSupPr>
+              <m:ctrlPr>
+                <w:rPr>
+                  <w:rFonts w:ascii="Cambria Math" w:eastAsiaTheme="minorEastAsia" w:hAnsi="Cambria Math"/>
+                </w:rPr>
+              </m:ctrlPr>
+            </m:sSupPr>
+            <m:e>
+              <m:r>
+                <w:rPr>
+                  <w:rFonts w:ascii="Cambria Math" w:eastAsiaTheme="minorEastAsia" w:hAnsi="Cambria Math"/>
+                </w:rPr>
+                <m:t>c</m:t>
+              </m:r>
+            </m:e>
+            <m:sup>
+              <m:r>
+                <w:rPr>
+                  <w:rFonts w:ascii="Cambria Math" w:eastAsiaTheme="minorEastAsia" w:hAnsi="Cambria Math"/>
+                </w:rPr>
+                <m:t>2</m:t>
+              </m:r>
+            </m:sup>
+          </m:sSup>
         </m:oMath>
       </m:oMathPara>
     </w:p>
     <w:p>
       <w:pPr>
+        <w:pStyle w:val="BodyText"/>
+        <w:rPr>
+          <w:rFonts w:eastAsiaTheme="minorEastAsia"/>
+        </w:rPr>
+      </w:pPr>
+      <w:r>
+        <w:rPr>
+          <w:rFonts w:eastAsiaTheme="minorEastAsia"/>
+        </w:rPr>
+        <w:t xml:space="preserve">Instead, we do support a </w:t>
+      </w:r>
+      <w:r>
+        <w:rPr>
+          <w:rFonts w:eastAsiaTheme="minorEastAsia"/>
+        </w:rPr>
+        <w:t>special</w:t>
+      </w:r>
+      <w:r>
+        <w:rPr>
+          <w:rFonts w:eastAsiaTheme="minorEastAsia"/>
+        </w:rPr>
+        <w:t xml:space="preserve"> </w:t>
+      </w:r>
+      <w:r>
+        <w:rPr>
+          <w:rFonts w:eastAsiaTheme="minorEastAsia"/>
+        </w:rPr>
+        <w:t>`</w:t>
+      </w:r>
+      <w:r>
+        <w:rPr>
+          <w:rFonts w:eastAsiaTheme="minorEastAsia"/>
+        </w:rPr>
+        <w:t>{math}</w:t>
+      </w:r>
+      <w:r>
+        <w:rPr>
+          <w:rFonts w:eastAsiaTheme="minorEastAsia"/>
+        </w:rPr>
+        <w:t>`</w:t>
+      </w:r>
+      <w:r>
+        <w:rPr>
+          <w:rFonts w:eastAsiaTheme="minorEastAsia"/>
+        </w:rPr>
+        <w:t xml:space="preserve"> directive</w:t>
+      </w:r>
+      <w:r>
+        <w:rPr>
+          <w:rFonts w:eastAsiaTheme="minorEastAsia"/>
+        </w:rPr>
+        <w:t>, which allows the platform to render equations written in LaTeX syntax.</w:t>
+      </w:r>
+    </w:p>
+    <w:p>
+      <w:pPr>
+        <w:shd w:val="clear" w:color="auto" w:fill="F6F8FA"/>
+        <w:tabs>
+          <w:tab w:val="left" w:pos="916"/>
+          <w:tab w:val="left" w:pos="1832"/>
+          <w:tab w:val="left" w:pos="2748"/>
+          <w:tab w:val="left" w:pos="3664"/>
+          <w:tab w:val="left" w:pos="4580"/>
+          <w:tab w:val="left" w:pos="5496"/>
+          <w:tab w:val="left" w:pos="6412"/>
+          <w:tab w:val="left" w:pos="7328"/>
+          <w:tab w:val="left" w:pos="8244"/>
+          <w:tab w:val="left" w:pos="9160"/>
+          <w:tab w:val="left" w:pos="10076"/>
+          <w:tab w:val="left" w:pos="10992"/>
+          <w:tab w:val="left" w:pos="11908"/>
+          <w:tab w:val="left" w:pos="12824"/>
+          <w:tab w:val="left" w:pos="13740"/>
+          <w:tab w:val="left" w:pos="14656"/>
+        </w:tabs>
+        <w:spacing w:after="0"/>
+        <w:rPr>
+          <w:rFonts w:ascii="Consolas" w:eastAsia="Times New Roman" w:hAnsi="Consolas" w:cs="Courier New"/>
+          <w:color w:val="1F2328"/>
+          <w:sz w:val="20"/>
+          <w:szCs w:val="20"/>
+          <w:bdr w:val="none" w:sz="0" w:space="0" w:color="auto" w:frame="1"/>
+        </w:rPr>
+      </w:pPr>
+      <w:r>
+        <w:rPr>
+          <w:rFonts w:ascii="Consolas" w:eastAsia="Times New Roman" w:hAnsi="Consolas" w:cs="Courier New"/>
+          <w:color w:val="1F2328"/>
+          <w:sz w:val="20"/>
+          <w:szCs w:val="20"/>
+          <w:bdr w:val="none" w:sz="0" w:space="0" w:color="auto" w:frame="1"/>
+        </w:rPr>
+        <w:t>:::{math}</w:t>
+      </w:r>
+    </w:p>
+    <w:p>
+      <w:pPr>
+        <w:shd w:val="clear" w:color="auto" w:fill="F6F8FA"/>
+        <w:tabs>
+          <w:tab w:val="left" w:pos="916"/>
+          <w:tab w:val="left" w:pos="1832"/>
+          <w:tab w:val="left" w:pos="2748"/>
+          <w:tab w:val="left" w:pos="3664"/>
+          <w:tab w:val="left" w:pos="4580"/>
+          <w:tab w:val="left" w:pos="5496"/>
+          <w:tab w:val="left" w:pos="6412"/>
+          <w:tab w:val="left" w:pos="7328"/>
+          <w:tab w:val="left" w:pos="8244"/>
+          <w:tab w:val="left" w:pos="9160"/>
+          <w:tab w:val="left" w:pos="10076"/>
+          <w:tab w:val="left" w:pos="10992"/>
+          <w:tab w:val="left" w:pos="11908"/>
+          <w:tab w:val="left" w:pos="12824"/>
+          <w:tab w:val="left" w:pos="13740"/>
+          <w:tab w:val="left" w:pos="14656"/>
+        </w:tabs>
+        <w:spacing w:after="0"/>
+        <w:rPr>
+          <w:rFonts w:ascii="Consolas" w:eastAsia="Times New Roman" w:hAnsi="Consolas" w:cs="Courier New"/>
+          <w:color w:val="1F2328"/>
+          <w:sz w:val="20"/>
+          <w:szCs w:val="20"/>
+          <w:bdr w:val="none" w:sz="0" w:space="0" w:color="auto" w:frame="1"/>
+        </w:rPr>
+      </w:pPr>
+      <w:r>
+        <w:rPr>
+          <w:rFonts w:ascii="Consolas" w:eastAsia="Times New Roman" w:hAnsi="Consolas" w:cs="Courier New"/>
+          <w:color w:val="1F2328"/>
+          <w:sz w:val="20"/>
+          <w:szCs w:val="20"/>
+          <w:bdr w:val="none" w:sz="0" w:space="0" w:color="auto" w:frame="1"/>
+        </w:rPr>
+        <w:t>e^{</w:t>
+      </w:r>
+      <w:proofErr w:type="spellStart"/>
+      <w:r>
+        <w:rPr>
+          <w:rFonts w:ascii="Consolas" w:eastAsia="Times New Roman" w:hAnsi="Consolas" w:cs="Courier New"/>
+          <w:color w:val="1F2328"/>
+          <w:sz w:val="20"/>
+          <w:szCs w:val="20"/>
+          <w:bdr w:val="none" w:sz="0" w:space="0" w:color="auto" w:frame="1"/>
+        </w:rPr>
+        <w:t>i</w:t>
+      </w:r>
+      <w:proofErr w:type="spellEnd"/>
+      <w:r>
+        <w:rPr>
+          <w:rFonts w:ascii="Consolas" w:eastAsia="Times New Roman" w:hAnsi="Consolas" w:cs="Courier New"/>
+          <w:color w:val="1F2328"/>
+          <w:sz w:val="20"/>
+          <w:szCs w:val="20"/>
+          <w:bdr w:val="none" w:sz="0" w:space="0" w:color="auto" w:frame="1"/>
+        </w:rPr>
+        <w:t>\pi}+1 =0</w:t>
+      </w:r>
+    </w:p>
+    <w:p>
+      <w:pPr>
+        <w:shd w:val="clear" w:color="auto" w:fill="F6F8FA"/>
+        <w:tabs>
+          <w:tab w:val="left" w:pos="916"/>
+          <w:tab w:val="left" w:pos="1832"/>
+          <w:tab w:val="left" w:pos="2748"/>
+          <w:tab w:val="left" w:pos="3664"/>
+          <w:tab w:val="left" w:pos="4580"/>
+          <w:tab w:val="left" w:pos="5496"/>
+          <w:tab w:val="left" w:pos="6412"/>
+          <w:tab w:val="left" w:pos="7328"/>
+          <w:tab w:val="left" w:pos="8244"/>
+          <w:tab w:val="left" w:pos="9160"/>
+          <w:tab w:val="left" w:pos="10076"/>
+          <w:tab w:val="left" w:pos="10992"/>
+          <w:tab w:val="left" w:pos="11908"/>
+          <w:tab w:val="left" w:pos="12824"/>
+          <w:tab w:val="left" w:pos="13740"/>
+          <w:tab w:val="left" w:pos="14656"/>
+        </w:tabs>
+        <w:spacing w:after="0"/>
+        <w:rPr>
+          <w:rFonts w:ascii="Consolas" w:eastAsia="Times New Roman" w:hAnsi="Consolas" w:cs="Courier New"/>
+          <w:color w:val="1F2328"/>
+          <w:sz w:val="20"/>
+          <w:szCs w:val="20"/>
+        </w:rPr>
+      </w:pPr>
+      <w:r>
+        <w:rPr>
+          <w:rFonts w:ascii="Consolas" w:eastAsia="Times New Roman" w:hAnsi="Consolas" w:cs="Courier New"/>
+          <w:color w:val="1F2328"/>
+          <w:sz w:val="20"/>
+          <w:szCs w:val="20"/>
+          <w:bdr w:val="none" w:sz="0" w:space="0" w:color="auto" w:frame="1"/>
+        </w:rPr>
+        <w:t>:::</w:t>
+      </w:r>
+    </w:p>
+    <w:p>
+      <w:pPr>
+        <w:pStyle w:val="BodyText"/>
+        <w:rPr>
+          <w:rFonts w:eastAsiaTheme="minorEastAsia"/>
+        </w:rPr>
+      </w:pPr>
+      <w:r>
+        <w:rPr>
+          <w:rFonts w:eastAsiaTheme="minorEastAsia"/>
+        </w:rPr>
+        <w:t xml:space="preserve">Constructing math equations in LaTeX syntax may seem daunting, but thankfully there are multiple tools to help you with that task. </w:t>
+      </w:r>
+      <w:r>
+        <w:rPr>
+          <w:rFonts w:eastAsiaTheme="minorEastAsia"/>
+        </w:rPr>
+        <w:t>Look in</w:t>
+      </w:r>
+      <w:r>
+        <w:rPr>
+          <w:rFonts w:eastAsiaTheme="minorEastAsia"/>
+        </w:rPr>
+        <w:t xml:space="preserve"> your favorite web search engine </w:t>
+      </w:r>
+      <w:r>
+        <w:rPr>
+          <w:rFonts w:eastAsiaTheme="minorEastAsia"/>
+        </w:rPr>
+        <w:t>(e.g.</w:t>
+      </w:r>
+      <w:r>
+        <w:rPr>
+          <w:rFonts w:eastAsiaTheme="minorEastAsia"/>
+        </w:rPr>
+        <w:t xml:space="preserve"> google</w:t>
+      </w:r>
+      <w:r>
+        <w:rPr>
+          <w:rFonts w:eastAsiaTheme="minorEastAsia"/>
+        </w:rPr>
+        <w:t>)</w:t>
+      </w:r>
+      <w:r>
+        <w:rPr>
+          <w:rFonts w:eastAsiaTheme="minorEastAsia"/>
+        </w:rPr>
+        <w:t xml:space="preserve"> </w:t>
+      </w:r>
+      <w:r>
+        <w:rPr>
+          <w:rFonts w:eastAsiaTheme="minorEastAsia"/>
+        </w:rPr>
+        <w:t xml:space="preserve">for </w:t>
+      </w:r>
+      <w:r>
+        <w:rPr>
+          <w:rFonts w:eastAsiaTheme="minorEastAsia"/>
+        </w:rPr>
+        <w:t>“</w:t>
+      </w:r>
+      <w:r>
+        <w:rPr>
+          <w:rFonts w:eastAsiaTheme="minorEastAsia"/>
+          <w:i/>
+          <w:iCs/>
+        </w:rPr>
+        <w:t xml:space="preserve">online latex </w:t>
+      </w:r>
+      <w:r>
+        <w:rPr>
+          <w:rFonts w:eastAsiaTheme="minorEastAsia"/>
+          <w:i/>
+          <w:iCs/>
+        </w:rPr>
+        <w:t xml:space="preserve">equation </w:t>
+      </w:r>
+      <w:r>
+        <w:rPr>
+          <w:rFonts w:eastAsiaTheme="minorEastAsia"/>
+          <w:i/>
+          <w:iCs/>
+        </w:rPr>
+        <w:t>editor</w:t>
+      </w:r>
+      <w:r>
+        <w:rPr>
+          <w:rFonts w:eastAsiaTheme="minorEastAsia"/>
+        </w:rPr>
+        <w:t>” to find a few.</w:t>
+      </w:r>
+    </w:p>
+    <w:p>
+      <w:pPr>
+        <w:pStyle w:val="BodyText"/>
+        <w:rPr>
+          <w:rFonts w:eastAsiaTheme="minorEastAsia"/>
+        </w:rPr>
+      </w:pPr>
+      <w:r>
+        <w:rPr>
+          <w:rFonts w:eastAsiaTheme="minorEastAsia"/>
+        </w:rPr>
+        <w:t>Another way of formu</w:t>
+      </w:r>
+      <w:r>
+        <w:rPr>
+          <w:rFonts w:eastAsiaTheme="minorEastAsia"/>
+        </w:rPr>
+        <w:t xml:space="preserve">lating </w:t>
+      </w:r>
+      <w:r>
+        <w:rPr>
+          <w:rFonts w:eastAsiaTheme="minorEastAsia"/>
+        </w:rPr>
+        <w:t xml:space="preserve">an equation is by </w:t>
+      </w:r>
+      <w:r>
+        <w:rPr>
+          <w:rFonts w:eastAsiaTheme="minorEastAsia"/>
+        </w:rPr>
+        <w:t>wrapping it between `$$` characters.</w:t>
+      </w:r>
+    </w:p>
+    <w:p>
+      <w:pPr>
+        <w:pStyle w:val="HTMLPreformatted"/>
+        <w:shd w:val="clear" w:color="auto" w:fill="F6F8FA"/>
+        <w:rPr>
+          <w:rFonts w:ascii="Consolas" w:hAnsi="Consolas"/>
+          <w:color w:val="1F2328"/>
+        </w:rPr>
+      </w:pPr>
+      <w:r>
+        <w:rPr>
+          <w:rStyle w:val="HTMLCode"/>
+          <w:rFonts w:ascii="Consolas" w:hAnsi="Consolas"/>
+          <w:color w:val="1F2328"/>
+          <w:bdr w:val="none" w:sz="0" w:space="0" w:color="auto" w:frame="1"/>
+        </w:rPr>
+        <w:t>$$ Ax=b $$</w:t>
+      </w:r>
+    </w:p>
+    <w:p>
+      <w:pPr>
+        <w:pStyle w:val="BodyText"/>
+        <w:rPr>
+          <w:rStyle w:val="HTMLCode"/>
+          <w:rFonts w:asciiTheme="minorHAnsi" w:eastAsiaTheme="minorEastAsia" w:hAnsiTheme="minorHAnsi" w:cstheme="minorBidi"/>
+          <w:sz w:val="24"/>
+          <w:szCs w:val="24"/>
+        </w:rPr>
+      </w:pPr>
+      <w:r>
+        <w:rPr>
+          <w:rFonts w:eastAsiaTheme="minorEastAsia"/>
+        </w:rPr>
+        <w:t>This might be especially useful when constructing</w:t>
+      </w:r>
+      <w:r>
+        <w:rPr>
+          <w:rFonts w:eastAsiaTheme="minorEastAsia"/>
+        </w:rPr>
+        <w:t xml:space="preserve"> equations that span over multiple lines. </w:t>
+      </w:r>
+    </w:p>
+    <w:p>
+      <w:pPr>
+        <w:shd w:val="clear" w:color="auto" w:fill="F6F8FA"/>
+        <w:tabs>
+          <w:tab w:val="left" w:pos="916"/>
+          <w:tab w:val="left" w:pos="1832"/>
+          <w:tab w:val="left" w:pos="2748"/>
+          <w:tab w:val="left" w:pos="3664"/>
+          <w:tab w:val="left" w:pos="4580"/>
+          <w:tab w:val="left" w:pos="5496"/>
+          <w:tab w:val="left" w:pos="6412"/>
+          <w:tab w:val="left" w:pos="7328"/>
+          <w:tab w:val="left" w:pos="8244"/>
+          <w:tab w:val="left" w:pos="9160"/>
+          <w:tab w:val="left" w:pos="10076"/>
+          <w:tab w:val="left" w:pos="10992"/>
+          <w:tab w:val="left" w:pos="11908"/>
+          <w:tab w:val="left" w:pos="12824"/>
+          <w:tab w:val="left" w:pos="13740"/>
+          <w:tab w:val="left" w:pos="14656"/>
+        </w:tabs>
+        <w:spacing w:after="0"/>
+        <w:rPr>
+          <w:rFonts w:ascii="Consolas" w:eastAsia="Times New Roman" w:hAnsi="Consolas" w:cs="Courier New"/>
+          <w:color w:val="1F2328"/>
+          <w:sz w:val="20"/>
+          <w:szCs w:val="20"/>
+          <w:bdr w:val="none" w:sz="0" w:space="0" w:color="auto" w:frame="1"/>
+        </w:rPr>
+      </w:pPr>
+      <w:r>
+        <w:rPr>
+          <w:rFonts w:ascii="Consolas" w:eastAsia="Times New Roman" w:hAnsi="Consolas" w:cs="Courier New"/>
+          <w:color w:val="1F2328"/>
+          <w:sz w:val="20"/>
+          <w:szCs w:val="20"/>
+          <w:bdr w:val="none" w:sz="0" w:space="0" w:color="auto" w:frame="1"/>
+        </w:rPr>
+        <w:t>$$</w:t>
+      </w:r>
+      <w:r>
+        <w:rPr>
+          <w:rFonts w:ascii="Consolas" w:eastAsia="Times New Roman" w:hAnsi="Consolas" w:cs="Courier New"/>
+          <w:color w:val="1F2328"/>
+          <w:sz w:val="20"/>
+          <w:szCs w:val="20"/>
+          <w:bdr w:val="none" w:sz="0" w:space="0" w:color="auto" w:frame="1"/>
+        </w:rPr>
+        <w:br/>
+      </w:r>
+      <w:r>
+        <w:rPr>
+          <w:rFonts w:ascii="Consolas" w:eastAsia="Times New Roman" w:hAnsi="Consolas" w:cs="Courier New"/>
+          <w:color w:val="1F2328"/>
+          <w:sz w:val="20"/>
+          <w:szCs w:val="20"/>
+          <w:bdr w:val="none" w:sz="0" w:space="0" w:color="auto" w:frame="1"/>
+        </w:rPr>
+        <w:t>\label{maxwell}</w:t>
+      </w:r>
+      <w:r>
+        <w:rPr>
+          <w:rFonts w:ascii="Consolas" w:eastAsia="Times New Roman" w:hAnsi="Consolas" w:cs="Courier New"/>
+          <w:color w:val="1F2328"/>
+          <w:sz w:val="20"/>
+          <w:szCs w:val="20"/>
+          <w:bdr w:val="none" w:sz="0" w:space="0" w:color="auto" w:frame="1"/>
+        </w:rPr>
+        <w:br/>
+      </w:r>
+      <w:r>
+        <w:rPr>
+          <w:rFonts w:ascii="Consolas" w:eastAsia="Times New Roman" w:hAnsi="Consolas" w:cs="Courier New"/>
+          <w:color w:val="1F2328"/>
+          <w:sz w:val="20"/>
+          <w:szCs w:val="20"/>
+          <w:bdr w:val="none" w:sz="0" w:space="0" w:color="auto" w:frame="1"/>
+        </w:rPr>
+        <w:t>\begin{aligned}</w:t>
+      </w:r>
+      <w:r>
+        <w:rPr>
+          <w:rFonts w:ascii="Consolas" w:eastAsia="Times New Roman" w:hAnsi="Consolas" w:cs="Courier New"/>
+          <w:color w:val="1F2328"/>
+          <w:sz w:val="20"/>
+          <w:szCs w:val="20"/>
+          <w:bdr w:val="none" w:sz="0" w:space="0" w:color="auto" w:frame="1"/>
+        </w:rPr>
+        <w:br/>
+      </w:r>
+      <w:r>
+        <w:rPr>
+          <w:rFonts w:ascii="Consolas" w:eastAsia="Times New Roman" w:hAnsi="Consolas" w:cs="Courier New"/>
+          <w:color w:val="1F2328"/>
+          <w:sz w:val="20"/>
+          <w:szCs w:val="20"/>
+          <w:bdr w:val="none" w:sz="0" w:space="0" w:color="auto" w:frame="1"/>
+        </w:rPr>
+        <w:t>\</w:t>
+      </w:r>
+      <w:proofErr w:type="spellStart"/>
+      <w:r>
+        <w:rPr>
+          <w:rFonts w:ascii="Consolas" w:eastAsia="Times New Roman" w:hAnsi="Consolas" w:cs="Courier New"/>
+          <w:color w:val="1F2328"/>
+          <w:sz w:val="20"/>
+          <w:szCs w:val="20"/>
+          <w:bdr w:val="none" w:sz="0" w:space="0" w:color="auto" w:frame="1"/>
+        </w:rPr>
+        <w:t>nabla</w:t>
+      </w:r>
+      <w:proofErr w:type="spellEnd"/>
+      <w:r>
+        <w:rPr>
+          <w:rFonts w:ascii="Consolas" w:eastAsia="Times New Roman" w:hAnsi="Consolas" w:cs="Courier New"/>
+          <w:color w:val="1F2328"/>
+          <w:sz w:val="20"/>
+          <w:szCs w:val="20"/>
+          <w:bdr w:val="none" w:sz="0" w:space="0" w:color="auto" w:frame="1"/>
+        </w:rPr>
+        <w:t xml:space="preserve"> \times \</w:t>
+      </w:r>
+      <w:proofErr w:type="spellStart"/>
+      <w:r>
+        <w:rPr>
+          <w:rFonts w:ascii="Consolas" w:eastAsia="Times New Roman" w:hAnsi="Consolas" w:cs="Courier New"/>
+          <w:color w:val="1F2328"/>
+          <w:sz w:val="20"/>
+          <w:szCs w:val="20"/>
+          <w:bdr w:val="none" w:sz="0" w:space="0" w:color="auto" w:frame="1"/>
+        </w:rPr>
+        <w:t>vec</w:t>
+      </w:r>
+      <w:proofErr w:type="spellEnd"/>
+      <w:r>
+        <w:rPr>
+          <w:rFonts w:ascii="Consolas" w:eastAsia="Times New Roman" w:hAnsi="Consolas" w:cs="Courier New"/>
+          <w:color w:val="1F2328"/>
+          <w:sz w:val="20"/>
+          <w:szCs w:val="20"/>
+          <w:bdr w:val="none" w:sz="0" w:space="0" w:color="auto" w:frame="1"/>
+        </w:rPr>
+        <w:t>{e}+\frac{\partial \</w:t>
+      </w:r>
+      <w:proofErr w:type="spellStart"/>
+      <w:r>
+        <w:rPr>
+          <w:rFonts w:ascii="Consolas" w:eastAsia="Times New Roman" w:hAnsi="Consolas" w:cs="Courier New"/>
+          <w:color w:val="1F2328"/>
+          <w:sz w:val="20"/>
+          <w:szCs w:val="20"/>
+          <w:bdr w:val="none" w:sz="0" w:space="0" w:color="auto" w:frame="1"/>
+        </w:rPr>
+        <w:t>vec</w:t>
+      </w:r>
+      <w:proofErr w:type="spellEnd"/>
+      <w:r>
+        <w:rPr>
+          <w:rFonts w:ascii="Consolas" w:eastAsia="Times New Roman" w:hAnsi="Consolas" w:cs="Courier New"/>
+          <w:color w:val="1F2328"/>
+          <w:sz w:val="20"/>
+          <w:szCs w:val="20"/>
+          <w:bdr w:val="none" w:sz="0" w:space="0" w:color="auto" w:frame="1"/>
+        </w:rPr>
+        <w:t>{b}}{\partial t}&amp;=0 \\</w:t>
+      </w:r>
+      <w:r>
+        <w:rPr>
+          <w:rFonts w:ascii="Consolas" w:eastAsia="Times New Roman" w:hAnsi="Consolas" w:cs="Courier New"/>
+          <w:color w:val="1F2328"/>
+          <w:sz w:val="20"/>
+          <w:szCs w:val="20"/>
+          <w:bdr w:val="none" w:sz="0" w:space="0" w:color="auto" w:frame="1"/>
+        </w:rPr>
+        <w:br/>
+      </w:r>
+      <w:r>
+        <w:rPr>
+          <w:rFonts w:ascii="Consolas" w:eastAsia="Times New Roman" w:hAnsi="Consolas" w:cs="Courier New"/>
+          <w:color w:val="1F2328"/>
+          <w:sz w:val="20"/>
+          <w:szCs w:val="20"/>
+          <w:bdr w:val="none" w:sz="0" w:space="0" w:color="auto" w:frame="1"/>
+        </w:rPr>
+        <w:t>\</w:t>
+      </w:r>
+      <w:proofErr w:type="spellStart"/>
+      <w:r>
+        <w:rPr>
+          <w:rFonts w:ascii="Consolas" w:eastAsia="Times New Roman" w:hAnsi="Consolas" w:cs="Courier New"/>
+          <w:color w:val="1F2328"/>
+          <w:sz w:val="20"/>
+          <w:szCs w:val="20"/>
+          <w:bdr w:val="none" w:sz="0" w:space="0" w:color="auto" w:frame="1"/>
+        </w:rPr>
+        <w:t>nabla</w:t>
+      </w:r>
+      <w:proofErr w:type="spellEnd"/>
+      <w:r>
+        <w:rPr>
+          <w:rFonts w:ascii="Consolas" w:eastAsia="Times New Roman" w:hAnsi="Consolas" w:cs="Courier New"/>
+          <w:color w:val="1F2328"/>
+          <w:sz w:val="20"/>
+          <w:szCs w:val="20"/>
+          <w:bdr w:val="none" w:sz="0" w:space="0" w:color="auto" w:frame="1"/>
+        </w:rPr>
+        <w:t xml:space="preserve"> \times \</w:t>
+      </w:r>
+      <w:proofErr w:type="spellStart"/>
+      <w:r>
+        <w:rPr>
+          <w:rFonts w:ascii="Consolas" w:eastAsia="Times New Roman" w:hAnsi="Consolas" w:cs="Courier New"/>
+          <w:color w:val="1F2328"/>
+          <w:sz w:val="20"/>
+          <w:szCs w:val="20"/>
+          <w:bdr w:val="none" w:sz="0" w:space="0" w:color="auto" w:frame="1"/>
+        </w:rPr>
+        <w:t>vec</w:t>
+      </w:r>
+      <w:proofErr w:type="spellEnd"/>
+      <w:r>
+        <w:rPr>
+          <w:rFonts w:ascii="Consolas" w:eastAsia="Times New Roman" w:hAnsi="Consolas" w:cs="Courier New"/>
+          <w:color w:val="1F2328"/>
+          <w:sz w:val="20"/>
+          <w:szCs w:val="20"/>
+          <w:bdr w:val="none" w:sz="0" w:space="0" w:color="auto" w:frame="1"/>
+        </w:rPr>
+        <w:t>{h}-\</w:t>
+      </w:r>
+      <w:proofErr w:type="spellStart"/>
+      <w:r>
+        <w:rPr>
+          <w:rFonts w:ascii="Consolas" w:eastAsia="Times New Roman" w:hAnsi="Consolas" w:cs="Courier New"/>
+          <w:color w:val="1F2328"/>
+          <w:sz w:val="20"/>
+          <w:szCs w:val="20"/>
+          <w:bdr w:val="none" w:sz="0" w:space="0" w:color="auto" w:frame="1"/>
+        </w:rPr>
+        <w:t>vec</w:t>
+      </w:r>
+      <w:proofErr w:type="spellEnd"/>
+      <w:r>
+        <w:rPr>
+          <w:rFonts w:ascii="Consolas" w:eastAsia="Times New Roman" w:hAnsi="Consolas" w:cs="Courier New"/>
+          <w:color w:val="1F2328"/>
+          <w:sz w:val="20"/>
+          <w:szCs w:val="20"/>
+          <w:bdr w:val="none" w:sz="0" w:space="0" w:color="auto" w:frame="1"/>
+        </w:rPr>
+        <w:t>{j}&amp;=\</w:t>
+      </w:r>
+      <w:proofErr w:type="spellStart"/>
+      <w:r>
+        <w:rPr>
+          <w:rFonts w:ascii="Consolas" w:eastAsia="Times New Roman" w:hAnsi="Consolas" w:cs="Courier New"/>
+          <w:color w:val="1F2328"/>
+          <w:sz w:val="20"/>
+          <w:szCs w:val="20"/>
+          <w:bdr w:val="none" w:sz="0" w:space="0" w:color="auto" w:frame="1"/>
+        </w:rPr>
+        <w:t>vec</w:t>
+      </w:r>
+      <w:proofErr w:type="spellEnd"/>
+      <w:r>
+        <w:rPr>
+          <w:rFonts w:ascii="Consolas" w:eastAsia="Times New Roman" w:hAnsi="Consolas" w:cs="Courier New"/>
+          <w:color w:val="1F2328"/>
+          <w:sz w:val="20"/>
+          <w:szCs w:val="20"/>
+          <w:bdr w:val="none" w:sz="0" w:space="0" w:color="auto" w:frame="1"/>
+        </w:rPr>
+        <w:t>{s}\_{e}</w:t>
+      </w:r>
+      <w:r>
+        <w:rPr>
+          <w:rFonts w:ascii="Consolas" w:eastAsia="Times New Roman" w:hAnsi="Consolas" w:cs="Courier New"/>
+          <w:color w:val="1F2328"/>
+          <w:sz w:val="20"/>
+          <w:szCs w:val="20"/>
+          <w:bdr w:val="none" w:sz="0" w:space="0" w:color="auto" w:frame="1"/>
+        </w:rPr>
+        <w:br/>
+      </w:r>
+      <w:r>
+        <w:rPr>
+          <w:rFonts w:ascii="Consolas" w:eastAsia="Times New Roman" w:hAnsi="Consolas" w:cs="Courier New"/>
+          <w:color w:val="1F2328"/>
+          <w:sz w:val="20"/>
+          <w:szCs w:val="20"/>
+          <w:bdr w:val="none" w:sz="0" w:space="0" w:color="auto" w:frame="1"/>
+        </w:rPr>
+        <w:t>\end{aligned}</w:t>
+      </w:r>
+      <w:r>
+        <w:rPr>
+          <w:rFonts w:ascii="Consolas" w:eastAsia="Times New Roman" w:hAnsi="Consolas" w:cs="Courier New"/>
+          <w:color w:val="1F2328"/>
+          <w:sz w:val="20"/>
+          <w:szCs w:val="20"/>
+          <w:bdr w:val="none" w:sz="0" w:space="0" w:color="auto" w:frame="1"/>
+        </w:rPr>
+        <w:br/>
+      </w:r>
+      <w:r>
+        <w:rPr>
+          <w:rFonts w:ascii="Consolas" w:eastAsia="Times New Roman" w:hAnsi="Consolas" w:cs="Courier New"/>
+          <w:color w:val="1F2328"/>
+          <w:sz w:val="20"/>
+          <w:szCs w:val="20"/>
+          <w:bdr w:val="none" w:sz="0" w:space="0" w:color="auto" w:frame="1"/>
+        </w:rPr>
+        <w:t>$$</w:t>
+      </w:r>
+    </w:p>
+    <w:p>
+      <w:pPr>
+        <w:pStyle w:val="BodyText"/>
+        <w:rPr>
+          <w:rFonts w:eastAsiaTheme="minorEastAsia"/>
+        </w:rPr>
+      </w:pPr>
+      <w:r>
+        <w:rPr>
+          <w:rFonts w:eastAsiaTheme="minorEastAsia"/>
+        </w:rPr>
+        <w:t>:::{hint}</w:t>
+      </w:r>
+    </w:p>
+    <w:p>
+      <w:pPr>
+        <w:pStyle w:val="BodyText"/>
+        <w:rPr>
+          <w:rFonts w:eastAsiaTheme="minorEastAsia"/>
+        </w:rPr>
+      </w:pPr>
+      <w:r>
+        <w:rPr>
+          <w:rFonts w:eastAsiaTheme="minorEastAsia"/>
+        </w:rPr>
+        <w:lastRenderedPageBreak/>
+        <w:t>Remember</w:t>
+      </w:r>
+      <w:r>
+        <w:rPr>
+          <w:rFonts w:eastAsiaTheme="minorEastAsia"/>
+        </w:rPr>
+        <w:t>,</w:t>
+      </w:r>
+      <w:r>
+        <w:rPr>
+          <w:rFonts w:eastAsiaTheme="minorEastAsia"/>
+        </w:rPr>
+        <w:t xml:space="preserve"> directives must be a continues text undivided by blank lines</w:t>
+      </w:r>
+      <w:r>
+        <w:rPr>
+          <w:rFonts w:eastAsiaTheme="minorEastAsia"/>
+        </w:rPr>
+        <w:t>. T</w:t>
+      </w:r>
+      <w:r>
+        <w:rPr>
+          <w:rFonts w:eastAsiaTheme="minorEastAsia"/>
+        </w:rPr>
+        <w:t>o avoid common problems</w:t>
+      </w:r>
+      <w:r>
+        <w:rPr>
+          <w:rFonts w:eastAsiaTheme="minorEastAsia"/>
+        </w:rPr>
+        <w:t xml:space="preserve"> with directives that span multiple lines, </w:t>
+      </w:r>
+      <w:r>
+        <w:rPr>
+          <w:rFonts w:eastAsiaTheme="minorEastAsia"/>
+        </w:rPr>
+        <w:t xml:space="preserve">you might need to use the “Shift + Enter” instead of splitting lines with “Enter” </w:t>
+      </w:r>
+      <w:r>
+        <w:rPr>
+          <w:rFonts w:eastAsiaTheme="minorEastAsia"/>
+        </w:rPr>
+        <w:t xml:space="preserve">to </w:t>
+      </w:r>
+      <w:r>
+        <w:rPr>
+          <w:rFonts w:eastAsiaTheme="minorEastAsia"/>
+        </w:rPr>
+        <w:t>format</w:t>
+      </w:r>
+      <w:r>
+        <w:rPr>
+          <w:rFonts w:eastAsiaTheme="minorEastAsia"/>
+        </w:rPr>
+        <w:t xml:space="preserve"> your equation.</w:t>
+      </w:r>
+    </w:p>
+    <w:p>
+      <w:pPr>
+        <w:pStyle w:val="BodyText"/>
+        <w:rPr>
+          <w:rFonts w:eastAsiaTheme="minorEastAsia"/>
+        </w:rPr>
+      </w:pPr>
+      <w:r>
+        <w:rPr>
+          <w:rFonts w:eastAsiaTheme="minorEastAsia"/>
+        </w:rPr>
+        <w:t>:::</w:t>
+      </w:r>
+    </w:p>
+    <w:p>
+      <w:pPr>
+        <w:pStyle w:val="BodyText"/>
+        <w:rPr>
+          <w:rFonts w:eastAsiaTheme="minorEastAsia"/>
+        </w:rPr>
+      </w:pPr>
+    </w:p>
+    <w:p>
+      <w:pPr>
         <w:pStyle w:val="Heading2"/>
       </w:pPr>
       <w:bookmarkStart w:id="24" w:name="footnotes-myst-feature"/>
@@ -3388,34 +4528,19 @@
     </w:p>
     <w:p>
       <w:pPr>
+        <w:pStyle w:val="FirstParagraph"/>
+      </w:pPr>
+      <w:r>
+        <w:rPr>
+          <w:highlight w:val="yellow"/>
+        </w:rPr>
+        <w:t>xxx</w:t>
+      </w:r>
+    </w:p>
+    <w:p>
+      <w:pPr>
         <w:pStyle w:val="BodyText"/>
       </w:pPr>
-      <w:r>
-        <w:rPr>
-          <w:highlight w:val="yellow"/>
-        </w:rPr>
-        <w:t>TODO</w:t>
-      </w:r>
-    </w:p>
-    <w:p>
-      <w:pPr>
-        <w:pStyle w:val="FirstParagraph"/>
-      </w:pPr>
-      <w:r>
-        <w:fldChar w:fldCharType="begin"/>
-      </w:r>
-      <w:r>
-        <w:instrText xml:space="preserve"> REF admonitions-myst-feature \h </w:instrText>
-      </w:r>
-      <w:r>
-        <w:fldChar w:fldCharType="separate"/>
-      </w:r>
-      <w:r>
-        <w:t>Admonitions</w:t>
-      </w:r>
-      <w:r>
-        <w:fldChar w:fldCharType="end"/>
-      </w:r>
     </w:p>
     <w:p>
       <w:pPr>
@@ -3423,7 +4548,6 @@
       </w:pPr>
       <w:bookmarkStart w:id="25" w:name="citations-myst-feature"/>
       <w:r>
-        <w:lastRenderedPageBreak/>
         <w:t>Citations</w:t>
       </w:r>
     </w:p>
@@ -3606,8 +4730,14 @@
     <w:p>
       <w:pPr>
         <w:pStyle w:val="BodyText"/>
-      </w:pPr>
-      <w:r>
+        <w:rPr>
+          <w:strike/>
+        </w:rPr>
+      </w:pPr>
+      <w:r>
+        <w:rPr>
+          <w:strike/>
+        </w:rPr>
         <w:t>For bibliography, go to “References” &gt; “Bibliography” &gt; “Insert Bibliography”</w:t>
       </w:r>
     </w:p>
@@ -3616,6 +4746,7 @@
         <w:pStyle w:val="Heading1"/>
       </w:pPr>
       <w:r>
+        <w:lastRenderedPageBreak/>
         <w:t>Bibliography</w:t>
       </w:r>
     </w:p>
@@ -4648,6 +5779,119 @@
     </w:lvl>
   </w:abstractNum>
   <w:abstractNum w:abstractNumId="15" w15:restartNumberingAfterBreak="0">
+    <w:nsid w:val="59A97AF0"/>
+    <w:multiLevelType w:val="hybridMultilevel"/>
+    <w:tmpl w:val="52E6B1EA"/>
+    <w:lvl w:ilvl="0" w:tplc="04090001">
+      <w:start w:val="1"/>
+      <w:numFmt w:val="bullet"/>
+      <w:lvlText w:val=""/>
+      <w:lvlJc w:val="left"/>
+      <w:pPr>
+        <w:ind w:left="720" w:hanging="360"/>
+      </w:pPr>
+      <w:rPr>
+        <w:rFonts w:ascii="Symbol" w:hAnsi="Symbol" w:hint="default"/>
+      </w:rPr>
+    </w:lvl>
+    <w:lvl w:ilvl="1" w:tplc="04090003" w:tentative="1">
+      <w:start w:val="1"/>
+      <w:numFmt w:val="bullet"/>
+      <w:lvlText w:val="o"/>
+      <w:lvlJc w:val="left"/>
+      <w:pPr>
+        <w:ind w:left="1440" w:hanging="360"/>
+      </w:pPr>
+      <w:rPr>
+        <w:rFonts w:ascii="Courier New" w:hAnsi="Courier New" w:cs="Courier New" w:hint="default"/>
+      </w:rPr>
+    </w:lvl>
+    <w:lvl w:ilvl="2" w:tplc="04090005" w:tentative="1">
+      <w:start w:val="1"/>
+      <w:numFmt w:val="bullet"/>
+      <w:lvlText w:val=""/>
+      <w:lvlJc w:val="left"/>
+      <w:pPr>
+        <w:ind w:left="2160" w:hanging="360"/>
+      </w:pPr>
+      <w:rPr>
+        <w:rFonts w:ascii="Wingdings" w:hAnsi="Wingdings" w:hint="default"/>
+      </w:rPr>
+    </w:lvl>
+    <w:lvl w:ilvl="3" w:tplc="04090001" w:tentative="1">
+      <w:start w:val="1"/>
+      <w:numFmt w:val="bullet"/>
+      <w:lvlText w:val=""/>
+      <w:lvlJc w:val="left"/>
+      <w:pPr>
+        <w:ind w:left="2880" w:hanging="360"/>
+      </w:pPr>
+      <w:rPr>
+        <w:rFonts w:ascii="Symbol" w:hAnsi="Symbol" w:hint="default"/>
+      </w:rPr>
+    </w:lvl>
+    <w:lvl w:ilvl="4" w:tplc="04090003" w:tentative="1">
+      <w:start w:val="1"/>
+      <w:numFmt w:val="bullet"/>
+      <w:lvlText w:val="o"/>
+      <w:lvlJc w:val="left"/>
+      <w:pPr>
+        <w:ind w:left="3600" w:hanging="360"/>
+      </w:pPr>
+      <w:rPr>
+        <w:rFonts w:ascii="Courier New" w:hAnsi="Courier New" w:cs="Courier New" w:hint="default"/>
+      </w:rPr>
+    </w:lvl>
+    <w:lvl w:ilvl="5" w:tplc="04090005" w:tentative="1">
+      <w:start w:val="1"/>
+      <w:numFmt w:val="bullet"/>
+      <w:lvlText w:val=""/>
+      <w:lvlJc w:val="left"/>
+      <w:pPr>
+        <w:ind w:left="4320" w:hanging="360"/>
+      </w:pPr>
+      <w:rPr>
+        <w:rFonts w:ascii="Wingdings" w:hAnsi="Wingdings" w:hint="default"/>
+      </w:rPr>
+    </w:lvl>
+    <w:lvl w:ilvl="6" w:tplc="04090001" w:tentative="1">
+      <w:start w:val="1"/>
+      <w:numFmt w:val="bullet"/>
+      <w:lvlText w:val=""/>
+      <w:lvlJc w:val="left"/>
+      <w:pPr>
+        <w:ind w:left="5040" w:hanging="360"/>
+      </w:pPr>
+      <w:rPr>
+        <w:rFonts w:ascii="Symbol" w:hAnsi="Symbol" w:hint="default"/>
+      </w:rPr>
+    </w:lvl>
+    <w:lvl w:ilvl="7" w:tplc="04090003" w:tentative="1">
+      <w:start w:val="1"/>
+      <w:numFmt w:val="bullet"/>
+      <w:lvlText w:val="o"/>
+      <w:lvlJc w:val="left"/>
+      <w:pPr>
+        <w:ind w:left="5760" w:hanging="360"/>
+      </w:pPr>
+      <w:rPr>
+        <w:rFonts w:ascii="Courier New" w:hAnsi="Courier New" w:cs="Courier New" w:hint="default"/>
+      </w:rPr>
+    </w:lvl>
+    <w:lvl w:ilvl="8" w:tplc="04090005" w:tentative="1">
+      <w:start w:val="1"/>
+      <w:numFmt w:val="bullet"/>
+      <w:lvlText w:val=""/>
+      <w:lvlJc w:val="left"/>
+      <w:pPr>
+        <w:ind w:left="6480" w:hanging="360"/>
+      </w:pPr>
+      <w:rPr>
+        <w:rFonts w:ascii="Wingdings" w:hAnsi="Wingdings" w:hint="default"/>
+      </w:rPr>
+    </w:lvl>
+  </w:abstractNum>
+  <w:abstractNum w:abstractNumId="16" w15:restartNumberingAfterBreak="0">
     <w:nsid w:val="71315DCA"/>
     <w:multiLevelType w:val="multilevel"/>
     <w:tmpl w:val="19CE79B8"/>
@@ -4760,7 +6004,7 @@
       </w:pPr>
     </w:lvl>
   </w:abstractNum>
-  <w:abstractNum w:abstractNumId="16" w15:restartNumberingAfterBreak="0">
+  <w:abstractNum w:abstractNumId="17" w15:restartNumberingAfterBreak="0">
     <w:nsid w:val="74024FC2"/>
     <w:multiLevelType w:val="hybridMultilevel"/>
     <w:tmpl w:val="2EDC1F3C"/>
@@ -4892,7 +6136,7 @@
     <w:abstractNumId w:val="0"/>
   </w:num>
   <w:num w:numId="7" w16cid:durableId="234896716">
-    <w:abstractNumId w:val="15"/>
+    <w:abstractNumId w:val="16"/>
     <w:lvlOverride w:ilvl="0">
       <w:startOverride w:val="1"/>
     </w:lvlOverride>
@@ -4922,7 +6166,7 @@
     </w:lvlOverride>
   </w:num>
   <w:num w:numId="8" w16cid:durableId="404761754">
-    <w:abstractNumId w:val="15"/>
+    <w:abstractNumId w:val="16"/>
     <w:lvlOverride w:ilvl="0">
       <w:startOverride w:val="1"/>
     </w:lvlOverride>
@@ -5000,10 +6244,13 @@
     <w:abstractNumId w:val="13"/>
   </w:num>
   <w:num w:numId="25" w16cid:durableId="1802571389">
-    <w:abstractNumId w:val="16"/>
+    <w:abstractNumId w:val="17"/>
   </w:num>
   <w:num w:numId="26" w16cid:durableId="1831215977">
     <w:abstractNumId w:val="12"/>
+  </w:num>
+  <w:num w:numId="27" w16cid:durableId="1569221027">
+    <w:abstractNumId w:val="15"/>
   </w:num>
 </w:numbering>
 </file>
@@ -5103,10 +6350,10 @@
     <w:lsdException w:name="HTML Acronym" w:semiHidden="1" w:unhideWhenUsed="1"/>
     <w:lsdException w:name="HTML Address" w:semiHidden="1" w:unhideWhenUsed="1"/>
     <w:lsdException w:name="HTML Cite" w:semiHidden="1" w:unhideWhenUsed="1"/>
-    <w:lsdException w:name="HTML Code" w:semiHidden="1" w:unhideWhenUsed="1"/>
+    <w:lsdException w:name="HTML Code" w:semiHidden="1" w:uiPriority="99" w:unhideWhenUsed="1"/>
     <w:lsdException w:name="HTML Definition" w:semiHidden="1" w:unhideWhenUsed="1"/>
     <w:lsdException w:name="HTML Keyboard" w:semiHidden="1" w:unhideWhenUsed="1"/>
-    <w:lsdException w:name="HTML Preformatted" w:semiHidden="1" w:unhideWhenUsed="1"/>
+    <w:lsdException w:name="HTML Preformatted" w:semiHidden="1" w:uiPriority="99" w:unhideWhenUsed="1"/>
     <w:lsdException w:name="HTML Sample" w:semiHidden="1" w:unhideWhenUsed="1"/>
     <w:lsdException w:name="HTML Typewriter" w:semiHidden="1" w:unhideWhenUsed="1"/>
     <w:lsdException w:name="HTML Variable" w:semiHidden="1" w:unhideWhenUsed="1"/>
@@ -6256,6 +7503,94 @@
       <w:color w:val="4F81BD" w:themeColor="accent1"/>
       <w:sz w:val="32"/>
       <w:szCs w:val="32"/>
+    </w:rPr>
+  </w:style>
+  <w:style w:type="paragraph" w:styleId="Quote">
+    <w:name w:val="Quote"/>
+    <w:basedOn w:val="Normal"/>
+    <w:next w:val="Normal"/>
+    <w:link w:val="QuoteChar"/>
+    <w:rsid w:val="005E1117"/>
+    <w:pPr>
+      <w:spacing w:before="200" w:after="160"/>
+      <w:ind w:left="864" w:right="864"/>
+      <w:jc w:val="center"/>
+    </w:pPr>
+    <w:rPr>
+      <w:i/>
+      <w:iCs/>
+      <w:color w:val="404040" w:themeColor="text1" w:themeTint="BF"/>
+    </w:rPr>
+  </w:style>
+  <w:style w:type="character" w:customStyle="1" w:styleId="QuoteChar">
+    <w:name w:val="Quote Char"/>
+    <w:basedOn w:val="DefaultParagraphFont"/>
+    <w:link w:val="Quote"/>
+    <w:rsid w:val="005E1117"/>
+    <w:rPr>
+      <w:i/>
+      <w:iCs/>
+      <w:color w:val="404040" w:themeColor="text1" w:themeTint="BF"/>
+    </w:rPr>
+  </w:style>
+  <w:style w:type="paragraph" w:styleId="HTMLPreformatted">
+    <w:name w:val="HTML Preformatted"/>
+    <w:basedOn w:val="Normal"/>
+    <w:link w:val="HTMLPreformattedChar"/>
+    <w:uiPriority w:val="99"/>
+    <w:semiHidden/>
+    <w:unhideWhenUsed/>
+    <w:rsid w:val="00B94245"/>
+    <w:pPr>
+      <w:tabs>
+        <w:tab w:val="left" w:pos="916"/>
+        <w:tab w:val="left" w:pos="1832"/>
+        <w:tab w:val="left" w:pos="2748"/>
+        <w:tab w:val="left" w:pos="3664"/>
+        <w:tab w:val="left" w:pos="4580"/>
+        <w:tab w:val="left" w:pos="5496"/>
+        <w:tab w:val="left" w:pos="6412"/>
+        <w:tab w:val="left" w:pos="7328"/>
+        <w:tab w:val="left" w:pos="8244"/>
+        <w:tab w:val="left" w:pos="9160"/>
+        <w:tab w:val="left" w:pos="10076"/>
+        <w:tab w:val="left" w:pos="10992"/>
+        <w:tab w:val="left" w:pos="11908"/>
+        <w:tab w:val="left" w:pos="12824"/>
+        <w:tab w:val="left" w:pos="13740"/>
+        <w:tab w:val="left" w:pos="14656"/>
+      </w:tabs>
+      <w:spacing w:after="0"/>
+    </w:pPr>
+    <w:rPr>
+      <w:rFonts w:ascii="Courier New" w:eastAsia="Times New Roman" w:hAnsi="Courier New" w:cs="Courier New"/>
+      <w:sz w:val="20"/>
+      <w:szCs w:val="20"/>
+    </w:rPr>
+  </w:style>
+  <w:style w:type="character" w:customStyle="1" w:styleId="HTMLPreformattedChar">
+    <w:name w:val="HTML Preformatted Char"/>
+    <w:basedOn w:val="DefaultParagraphFont"/>
+    <w:link w:val="HTMLPreformatted"/>
+    <w:uiPriority w:val="99"/>
+    <w:semiHidden/>
+    <w:rsid w:val="00B94245"/>
+    <w:rPr>
+      <w:rFonts w:ascii="Courier New" w:eastAsia="Times New Roman" w:hAnsi="Courier New" w:cs="Courier New"/>
+      <w:sz w:val="20"/>
+      <w:szCs w:val="20"/>
+    </w:rPr>
+  </w:style>
+  <w:style w:type="character" w:styleId="HTMLCode">
+    <w:name w:val="HTML Code"/>
+    <w:basedOn w:val="DefaultParagraphFont"/>
+    <w:uiPriority w:val="99"/>
+    <w:unhideWhenUsed/>
+    <w:rsid w:val="00B94245"/>
+    <w:rPr>
+      <w:rFonts w:ascii="Courier New" w:eastAsia="Times New Roman" w:hAnsi="Courier New" w:cs="Courier New"/>
+      <w:sz w:val="20"/>
+      <w:szCs w:val="20"/>
     </w:rPr>
   </w:style>
 </w:styles>

</xml_diff>

<commit_message>
Use myst footnote syntax
</commit_message>
<xml_diff>
--- a/04_docx_guidelines.docx
+++ b/04_docx_guidelines.docx
@@ -6556,7 +6556,7 @@
         <w:fldChar w:fldCharType="begin"/>
       </w:r>
       <w:r>
-        <w:instrText xml:space="preserve"> ADDIN ZOTERO_ITEM CSL_CITATION {"citationID":"I74DojRO","properties":{"formattedCitation":"(see for example Puckett 2017)","plainCitation":"(see for example Puckett 2017)","noteIndex":0},"citationItems":[{"id":44,"uris":["http://zotero.org/users/local/bv74ArEQ/items/TNASYBUZ"],"itemData":{"id":44,"type":"book","edition":"2nd edition","publisher":"Assoc of College &amp; Research Libraries","title":"Zotero: A Guide For Librarians, Researchers, and Educators","author":[{"family":"Puckett","given":"Jason"}],"issued":{"date-parts":[["2017",8,17]]}},"label":"page","prefix":"see for example"}],"schema":"https://github.com/citation-style-language/schema/raw/master/csl-citation.json"} </w:instrText>
+        <w:instrText xml:space="preserve"> ADDIN ZOTERO_ITEM CSL_CITATION {"citationID":"BC93m9hH","properties":{"formattedCitation":"(Puckett 2017)","plainCitation":"(Puckett 2017)","noteIndex":0},"citationItems":[{"id":44,"uris":["http://zotero.org/users/local/bv74ArEQ/items/TNASYBUZ"],"itemData":{"id":44,"type":"book","edition":"2nd edition","publisher":"Assoc of College &amp; Research Libraries","title":"Zotero: A Guide For Librarians, Researchers, and Educators","author":[{"family":"Puckett","given":"Jason"}],"issued":{"date-parts":[["2017",8,17]]}},"label":"page"}],"schema":"https://github.com/citation-style-language/schema/raw/master/csl-citation.json"} </w:instrText>
       </w:r>
       <w:r>
         <w:fldChar w:fldCharType="separate"/>
@@ -6565,13 +6565,266 @@
         <w:rPr>
           <w:rFonts w:ascii="Cambria" w:hAnsi="Cambria"/>
         </w:rPr>
-        <w:t>(see for example Puckett 2017)</w:t>
+        <w:t>(Puckett 2017)</w:t>
       </w:r>
       <w:r>
         <w:fldChar w:fldCharType="end"/>
       </w:r>
       <w:r>
         <w:t>.</w:t>
+      </w:r>
+      <w:r>
+        <w:t xml:space="preserve"> Using Zotero, you can simply add, update and manage all citations in your work. A Zotero citation can look like that:</w:t>
+      </w:r>
+    </w:p>
+    <w:p>
+      <w:pPr>
+        <w:shd w:val="clear" w:color="auto" w:fill="F6F8FA"/>
+        <w:tabs>
+          <w:tab w:val="left" w:pos="916"/>
+          <w:tab w:val="left" w:pos="1832"/>
+          <w:tab w:val="left" w:pos="2748"/>
+          <w:tab w:val="left" w:pos="3664"/>
+          <w:tab w:val="left" w:pos="4580"/>
+          <w:tab w:val="left" w:pos="5496"/>
+          <w:tab w:val="left" w:pos="6412"/>
+          <w:tab w:val="left" w:pos="7328"/>
+          <w:tab w:val="left" w:pos="8244"/>
+          <w:tab w:val="left" w:pos="9160"/>
+          <w:tab w:val="left" w:pos="10076"/>
+          <w:tab w:val="left" w:pos="10992"/>
+          <w:tab w:val="left" w:pos="11908"/>
+          <w:tab w:val="left" w:pos="12824"/>
+          <w:tab w:val="left" w:pos="13740"/>
+          <w:tab w:val="left" w:pos="14656"/>
+        </w:tabs>
+        <w:spacing w:after="0"/>
+        <w:rPr>
+          <w:rFonts w:ascii="Consolas" w:eastAsia="Times New Roman" w:hAnsi="Consolas" w:cs="Courier New"/>
+          <w:color w:val="1F2328"/>
+          <w:sz w:val="20"/>
+          <w:szCs w:val="20"/>
+        </w:rPr>
+      </w:pPr>
+      <w:r>
+        <w:rPr>
+          <w:rFonts w:ascii="Consolas" w:eastAsia="Times New Roman" w:hAnsi="Consolas" w:cs="Courier New"/>
+          <w:color w:val="1F2328"/>
+          <w:sz w:val="20"/>
+          <w:szCs w:val="20"/>
+        </w:rPr>
+        <w:t>:::</w:t>
+      </w:r>
+      <w:r>
+        <w:rPr>
+          <w:rFonts w:ascii="Consolas" w:eastAsia="Times New Roman" w:hAnsi="Consolas" w:cs="Courier New"/>
+          <w:color w:val="1F2328"/>
+          <w:sz w:val="20"/>
+          <w:szCs w:val="20"/>
+        </w:rPr>
+        <w:t xml:space="preserve">{card} </w:t>
+      </w:r>
+      <w:r>
+        <w:rPr>
+          <w:rFonts w:ascii="Consolas" w:eastAsia="Times New Roman" w:hAnsi="Consolas" w:cs="Courier New"/>
+          <w:color w:val="1F2328"/>
+          <w:sz w:val="20"/>
+          <w:szCs w:val="20"/>
+        </w:rPr>
+        <w:t>An example of a citation</w:t>
+      </w:r>
+      <w:r>
+        <w:rPr>
+          <w:rFonts w:ascii="Consolas" w:eastAsia="Times New Roman" w:hAnsi="Consolas" w:cs="Courier New"/>
+          <w:color w:val="1F2328"/>
+          <w:sz w:val="20"/>
+          <w:szCs w:val="20"/>
+        </w:rPr>
+        <w:br/>
+      </w:r>
+      <w:r>
+        <w:rPr>
+          <w:rFonts w:ascii="Consolas" w:eastAsia="Times New Roman" w:hAnsi="Consolas" w:cs="Courier New"/>
+          <w:color w:val="1F2328"/>
+          <w:sz w:val="20"/>
+          <w:szCs w:val="20"/>
+        </w:rPr>
+        <w:t>A</w:t>
+      </w:r>
+      <w:r>
+        <w:rPr>
+          <w:rFonts w:ascii="Consolas" w:eastAsia="Times New Roman" w:hAnsi="Consolas" w:cs="Courier New"/>
+          <w:color w:val="1F2328"/>
+          <w:sz w:val="20"/>
+          <w:szCs w:val="20"/>
+        </w:rPr>
+        <w:t xml:space="preserve"> claim </w:t>
+      </w:r>
+      <w:r>
+        <w:rPr>
+          <w:rFonts w:ascii="Consolas" w:eastAsia="Times New Roman" w:hAnsi="Consolas" w:cs="Courier New"/>
+          <w:color w:val="1F2328"/>
+          <w:sz w:val="20"/>
+          <w:szCs w:val="20"/>
+        </w:rPr>
+        <w:fldChar w:fldCharType="begin"/>
+      </w:r>
+      <w:r>
+        <w:rPr>
+          <w:rFonts w:ascii="Consolas" w:eastAsia="Times New Roman" w:hAnsi="Consolas" w:cs="Courier New"/>
+          <w:color w:val="1F2328"/>
+          <w:sz w:val="20"/>
+          <w:szCs w:val="20"/>
+        </w:rPr>
+        <w:instrText xml:space="preserve"> ADDIN ZOTERO_ITEM CSL_CITATION {"citationID":"nOg4X65M","properties":{"formattedCitation":"(see Fickers and Tatarinov 2022, vol. 2, chap. 1 for more examples)","plainCitation":"(see Fickers and Tatarinov 2022, vol. 2, chap. 1 for more examples)","noteIndex":0},"citationItems":[{"id":45,"uris":["http://zotero.org/users/local/bv74ArEQ/items/FELM6PAH"],"itemData":{"id":45,"type":"book","collection-title":"Studies in Digital History and Hermeneutics","edition":"first edition","ISBN":"978-3-11-072387-8","publisher":"De Gruyter Oldenbourg","title":"Digital History and Hermeneutics","URL":"https://doi.org/10.1515/9783110723991","volume":"2","editor":[{"family":"Fickers","given":"Andreas"},{"family":"Tatarinov","given":"Juliane"}],"issued":{"date-parts":[["2022"]]}},"locator":"1","label":"chapter","prefix":"see","suffix":"for more examples"}],"schema":"https://github.com/citation-style-language/schema/raw/master/csl-citation.json"} </w:instrText>
+      </w:r>
+      <w:r>
+        <w:rPr>
+          <w:rFonts w:ascii="Consolas" w:eastAsia="Times New Roman" w:hAnsi="Consolas" w:cs="Courier New"/>
+          <w:color w:val="1F2328"/>
+          <w:sz w:val="20"/>
+          <w:szCs w:val="20"/>
+        </w:rPr>
+        <w:fldChar w:fldCharType="separate"/>
+      </w:r>
+      <w:r>
+        <w:rPr>
+          <w:rFonts w:ascii="Consolas" w:hAnsi="Consolas"/>
+          <w:sz w:val="20"/>
+        </w:rPr>
+        <w:t xml:space="preserve">(see </w:t>
+      </w:r>
+      <w:proofErr w:type="spellStart"/>
+      <w:r>
+        <w:rPr>
+          <w:rFonts w:ascii="Consolas" w:hAnsi="Consolas"/>
+          <w:sz w:val="20"/>
+        </w:rPr>
+        <w:t>Fickers</w:t>
+      </w:r>
+      <w:proofErr w:type="spellEnd"/>
+      <w:r>
+        <w:rPr>
+          <w:rFonts w:ascii="Consolas" w:hAnsi="Consolas"/>
+          <w:sz w:val="20"/>
+        </w:rPr>
+        <w:t xml:space="preserve"> and </w:t>
+      </w:r>
+      <w:proofErr w:type="spellStart"/>
+      <w:r>
+        <w:rPr>
+          <w:rFonts w:ascii="Consolas" w:hAnsi="Consolas"/>
+          <w:sz w:val="20"/>
+        </w:rPr>
+        <w:t>Tatarinov</w:t>
+      </w:r>
+      <w:proofErr w:type="spellEnd"/>
+      <w:r>
+        <w:rPr>
+          <w:rFonts w:ascii="Consolas" w:hAnsi="Consolas"/>
+          <w:sz w:val="20"/>
+        </w:rPr>
+        <w:t xml:space="preserve"> 2022, vol. 2, chap. 1 for more examples)</w:t>
+      </w:r>
+      <w:r>
+        <w:rPr>
+          <w:rFonts w:ascii="Consolas" w:eastAsia="Times New Roman" w:hAnsi="Consolas" w:cs="Courier New"/>
+          <w:color w:val="1F2328"/>
+          <w:sz w:val="20"/>
+          <w:szCs w:val="20"/>
+        </w:rPr>
+        <w:fldChar w:fldCharType="end"/>
+      </w:r>
+      <w:r>
+        <w:rPr>
+          <w:rFonts w:ascii="Consolas" w:eastAsia="Times New Roman" w:hAnsi="Consolas" w:cs="Courier New"/>
+          <w:color w:val="1F2328"/>
+          <w:sz w:val="20"/>
+          <w:szCs w:val="20"/>
+        </w:rPr>
+        <w:t>.</w:t>
+      </w:r>
+      <w:r>
+        <w:rPr>
+          <w:rFonts w:ascii="Consolas" w:eastAsia="Times New Roman" w:hAnsi="Consolas" w:cs="Courier New"/>
+          <w:color w:val="1F2328"/>
+          <w:sz w:val="20"/>
+          <w:szCs w:val="20"/>
+        </w:rPr>
+        <w:br/>
+        <w:t>:::</w:t>
+      </w:r>
+    </w:p>
+    <w:p>
+      <w:pPr>
+        <w:pStyle w:val="BodyText"/>
+        <w:jc w:val="both"/>
+      </w:pPr>
+      <w:r>
+        <w:t xml:space="preserve">Note that </w:t>
+      </w:r>
+      <w:r>
+        <w:t>with Zotero, you manage the content</w:t>
+      </w:r>
+      <w:r>
+        <w:t>s</w:t>
+      </w:r>
+      <w:r>
+        <w:t xml:space="preserve"> of </w:t>
+      </w:r>
+      <w:r>
+        <w:t>the source</w:t>
+      </w:r>
+      <w:r>
+        <w:t xml:space="preserve"> centrally </w:t>
+      </w:r>
+      <w:r>
+        <w:t>with</w:t>
+      </w:r>
+      <w:r>
+        <w:t xml:space="preserve">in your Zotero application. In your </w:t>
+      </w:r>
+      <w:r>
+        <w:t>book or other literary work</w:t>
+      </w:r>
+      <w:r>
+        <w:t>,</w:t>
+      </w:r>
+      <w:r>
+        <w:t xml:space="preserve"> </w:t>
+      </w:r>
+      <w:r>
+        <w:t>you can add a reference to that source</w:t>
+      </w:r>
+      <w:r>
+        <w:t xml:space="preserve"> and optionally you can</w:t>
+      </w:r>
+      <w:r>
+        <w:t xml:space="preserve"> </w:t>
+      </w:r>
+      <w:r>
+        <w:t xml:space="preserve">also </w:t>
+      </w:r>
+      <w:r>
+        <w:t>add a prefix or a suffix</w:t>
+      </w:r>
+      <w:r>
+        <w:t xml:space="preserve"> </w:t>
+      </w:r>
+      <w:r>
+        <w:t>or</w:t>
+      </w:r>
+      <w:r>
+        <w:t xml:space="preserve"> a page/chapter/figure/etc</w:t>
+      </w:r>
+      <w:r>
+        <w:t>.</w:t>
+      </w:r>
+      <w:r>
+        <w:t xml:space="preserve"> you want to cite. </w:t>
+      </w:r>
+      <w:r>
+        <w:t>Thus, the Zotero is the only source of truth regarding the quoted source and your current work is the only source of truth regarding the individual reference to the source.</w:t>
       </w:r>
     </w:p>
     <w:p>
@@ -7178,811 +7431,7 @@
         <w:pStyle w:val="BodyText"/>
       </w:pPr>
     </w:p>
-    <w:p>
-      <w:pPr>
-        <w:pStyle w:val="Heading3"/>
-      </w:pPr>
-      <w:r>
-        <w:lastRenderedPageBreak/>
-        <w:t>MS Word</w:t>
-      </w:r>
-    </w:p>
-    <w:p>
-      <w:pPr>
-        <w:pStyle w:val="FirstParagraph"/>
-      </w:pPr>
-      <w:r>
-        <w:t>Here we make a simple quotation</w:t>
-      </w:r>
-      <w:r>
-        <w:t xml:space="preserve"> </w:t>
-      </w:r>
-      <w:sdt>
-        <w:sdtPr>
-          <w:id w:val="-502196480"/>
-          <w:citation/>
-        </w:sdtPr>
-        <w:sdtEndPr/>
-        <w:sdtContent>
-          <w:r>
-            <w:fldChar w:fldCharType="begin"/>
-          </w:r>
-          <w:r>
-            <w:instrText xml:space="preserve"> CITATION Hol07 \l 1033 </w:instrText>
-          </w:r>
-          <w:r>
-            <w:fldChar w:fldCharType="separate"/>
-          </w:r>
-          <w:r>
-            <w:rPr>
-              <w:noProof/>
-            </w:rPr>
-            <w:t>(Holliday 2007)</w:t>
-          </w:r>
-          <w:r>
-            <w:fldChar w:fldCharType="end"/>
-          </w:r>
-        </w:sdtContent>
-      </w:sdt>
-      <w:r>
-        <w:t>. And here is an example of more complex quotation</w:t>
-      </w:r>
-      <w:r>
-        <w:t xml:space="preserve"> </w:t>
-      </w:r>
-      <w:sdt>
-        <w:sdtPr>
-          <w:id w:val="-858348532"/>
-          <w:citation/>
-        </w:sdtPr>
-        <w:sdtEndPr/>
-        <w:sdtContent>
-          <w:r>
-            <w:fldChar w:fldCharType="begin"/>
-          </w:r>
-          <w:r>
-            <w:instrText xml:space="preserve"> CITATION Hol07 \l 1033  \m Per04</w:instrText>
-          </w:r>
-          <w:r>
-            <w:fldChar w:fldCharType="separate"/>
-          </w:r>
-          <w:r>
-            <w:rPr>
-              <w:noProof/>
-            </w:rPr>
-            <w:t>(Holliday 2007, Perneger and Hudelson 2004)</w:t>
-          </w:r>
-          <w:r>
-            <w:fldChar w:fldCharType="end"/>
-          </w:r>
-        </w:sdtContent>
-      </w:sdt>
-      <w:r>
-        <w:t>.</w:t>
-      </w:r>
-    </w:p>
-    <w:p>
-      <w:pPr>
-        <w:pStyle w:val="Heading3"/>
-      </w:pPr>
-      <w:r>
-        <w:t>Zotero</w:t>
-      </w:r>
-    </w:p>
-    <w:p>
-      <w:pPr>
-        <w:pStyle w:val="FirstParagraph"/>
-      </w:pPr>
-      <w:r>
-        <w:t xml:space="preserve">Here we make a simple quotation </w:t>
-      </w:r>
-      <w:r>
-        <w:fldChar w:fldCharType="begin"/>
-      </w:r>
-      <w:r>
-        <w:instrText xml:space="preserve"> ADDIN ZOTERO_ITEM CSL_CITATION {"citationID":"Y72cwBgK","properties":{"formattedCitation":"(Frisch 1990)","plainCitation":"(Frisch 1990)","noteIndex":0},"citationItems":[{"id":23,"uris":["http://zotero.org/users/local/bv74ArEQ/items/Z6E8UUVA"],"itemData":{"id":23,"type":"book","publisher":"SUNY Press","title":"A Shared Authority: Essays on the Craft and Meaning of Oral and Public History","author":[{"family":"Frisch","given":"Michael"}],"issued":{"date-parts":[["1990"]]}}}],"schema":"https://github.com/citation-style-language/schema/raw/master/csl-citation.json"} </w:instrText>
-      </w:r>
-      <w:r>
-        <w:fldChar w:fldCharType="separate"/>
-      </w:r>
-      <w:r>
-        <w:rPr>
-          <w:rFonts w:ascii="Cambria" w:hAnsi="Cambria"/>
-        </w:rPr>
-        <w:t>(Frisch 1990)</w:t>
-      </w:r>
-      <w:r>
-        <w:fldChar w:fldCharType="end"/>
-      </w:r>
-      <w:r>
-        <w:t xml:space="preserve">. And here is an example of more complex quotation </w:t>
-      </w:r>
-      <w:r>
-        <w:fldChar w:fldCharType="begin"/>
-      </w:r>
-      <w:r>
-        <w:instrText xml:space="preserve"> ADDIN ZOTERO_ITEM CSL_CITATION {"citationID":"fiaOwtlQ","properties":{"formattedCitation":"(see Hall 2013, 11 for notes; Frisch 1990)","plainCitation":"(see Hall 2013, 11 for notes; Frisch 1990)","noteIndex":0},"citationItems":[{"id":6,"uris":["http://zotero.org/users/local/bv74ArEQ/items/T85IN2TY"],"itemData":{"id":6,"type":"book","abstract":"Responding to the growth of digital products and the commercial imperative to build new digital businesses, The Business of Digital Publishing offers a comprehensive introduction to the development of digital products in the book and journal industries.\n\nThis textbook provides background to the main technological development that have influenced the growth of digital publishing, introducing students to the key terms and concepts that make digital publishing possible.\n\nExploring four key publishing sectors: professional reference, academic, education and consumer, this book explains the context for the digital developments in each area and looks at the growth of new business models and the future challenges faced by each sector.\n\nIt also addresses the key issues that face the industry as a whole, outlining current debates, such as pricing and copyright, and exploring their impact on the industry through relevant case studies.\n\nThe Business of Digital Publishing is an invaluable resource for any publishing student looking for a starting point from which to explore the world of digital publishing.","ISBN":"9780415507318","number-of-pages":"194","publisher":"Routledge","title":"The Business of Digital Publishing: An Introduction to the Digital Book and Journal Industries","title-short":"The Business of Digital Publishing","author":[{"family":"Hall","given":"Frania"}],"issued":{"date-parts":[["2013",6,17]]}},"locator":"11","label":"page","prefix":"see","suffix":"for notes"},{"id":23,"uris":["http://zotero.org/users/local/bv74ArEQ/items/Z6E8UUVA"],"itemData":{"id":23,"type":"book","publisher":"SUNY Press","title":"A Shared Authority: Essays on the Craft and Meaning of Oral and Public History","author":[{"family":"Frisch","given":"Michael"}],"issued":{"date-parts":[["1990"]]}},"label":"page"}],"schema":"https://github.com/citation-style-language/schema/raw/master/csl-citation.json"} </w:instrText>
-      </w:r>
-      <w:r>
-        <w:fldChar w:fldCharType="separate"/>
-      </w:r>
-      <w:r>
-        <w:rPr>
-          <w:rFonts w:ascii="Cambria" w:hAnsi="Cambria"/>
-        </w:rPr>
-        <w:t>(see Hall 2013, 11 for notes; Frisch 1990)</w:t>
-      </w:r>
-      <w:r>
-        <w:fldChar w:fldCharType="end"/>
-      </w:r>
-      <w:r>
-        <w:t>.</w:t>
-      </w:r>
-    </w:p>
-    <w:p>
-      <w:pPr>
-        <w:pStyle w:val="Heading3"/>
-      </w:pPr>
-      <w:r>
-        <w:t>Manual</w:t>
-      </w:r>
-    </w:p>
-    <w:p>
-      <w:pPr>
-        <w:pStyle w:val="FirstParagraph"/>
-      </w:pPr>
-      <w:r>
-        <w:t>Here we make a simple quotation [@</w:t>
-      </w:r>
-      <w:r>
-        <w:t>graves_researcher_1984</w:t>
-      </w:r>
-      <w:r>
-        <w:t>]. And here is an example of more complex quotation [e.g. @holliday_doing_2007, p. 100; @perneger_writing_2004].</w:t>
-      </w:r>
-    </w:p>
-    <w:p>
-      <w:pPr>
-        <w:pStyle w:val="BodyText"/>
-      </w:pPr>
-    </w:p>
-    <w:p>
-      <w:pPr>
-        <w:pStyle w:val="BodyText"/>
-        <w:rPr>
-          <w:highlight w:val="yellow"/>
-        </w:rPr>
-      </w:pPr>
-      <w:r>
-        <w:rPr>
-          <w:highlight w:val="yellow"/>
-        </w:rPr>
-        <w:t>Guidelines on:</w:t>
-      </w:r>
-    </w:p>
-    <w:p>
-      <w:pPr>
-        <w:pStyle w:val="BodyText"/>
-        <w:numPr>
-          <w:ilvl w:val="0"/>
-          <w:numId w:val="28"/>
-        </w:numPr>
-        <w:rPr>
-          <w:highlight w:val="yellow"/>
-        </w:rPr>
-      </w:pPr>
-      <w:r>
-        <w:rPr>
-          <w:highlight w:val="yellow"/>
-        </w:rPr>
-        <w:t>installation of Zotero …</w:t>
-      </w:r>
-    </w:p>
-    <w:p>
-      <w:pPr>
-        <w:pStyle w:val="BodyText"/>
-        <w:numPr>
-          <w:ilvl w:val="0"/>
-          <w:numId w:val="28"/>
-        </w:numPr>
-        <w:rPr>
-          <w:highlight w:val="yellow"/>
-        </w:rPr>
-      </w:pPr>
-      <w:r>
-        <w:rPr>
-          <w:highlight w:val="yellow"/>
-        </w:rPr>
-        <w:t xml:space="preserve">installation of Zotero Word Plugin </w:t>
-      </w:r>
-      <w:hyperlink r:id="rId24" w:history="1">
-        <w:r>
-          <w:rPr>
-            <w:rStyle w:val="Hyperlink"/>
-            <w:highlight w:val="yellow"/>
-          </w:rPr>
-          <w:t>https://www.zotero.org/support/word_processor_plugin_usage</w:t>
-        </w:r>
-      </w:hyperlink>
-      <w:r>
-        <w:rPr>
-          <w:highlight w:val="yellow"/>
-        </w:rPr>
-        <w:t xml:space="preserve"> </w:t>
-      </w:r>
-    </w:p>
-    <w:p>
-      <w:pPr>
-        <w:pStyle w:val="BodyText"/>
-        <w:numPr>
-          <w:ilvl w:val="0"/>
-          <w:numId w:val="28"/>
-        </w:numPr>
-        <w:rPr>
-          <w:highlight w:val="yellow"/>
-        </w:rPr>
-      </w:pPr>
-      <w:r>
-        <w:rPr>
-          <w:highlight w:val="yellow"/>
-        </w:rPr>
-        <w:t>how to “Add/Edit Citation” with Zotero Word Plugin</w:t>
-      </w:r>
-    </w:p>
-    <w:p>
-      <w:pPr>
-        <w:pStyle w:val="BodyText"/>
-      </w:pPr>
-    </w:p>
-    <w:p>
-      <w:pPr>
-        <w:pStyle w:val="BodyText"/>
-      </w:pPr>
-    </w:p>
-    <w:p>
-      <w:pPr>
-        <w:pStyle w:val="BodyText"/>
-      </w:pPr>
-    </w:p>
-    <w:p>
-      <w:pPr>
-        <w:pStyle w:val="BodyText"/>
-      </w:pPr>
-    </w:p>
-    <w:p>
-      <w:pPr>
-        <w:pStyle w:val="BodyText"/>
-      </w:pPr>
-      <w:r>
-        <w:t>@holliday_doing_2007</w:t>
-      </w:r>
-    </w:p>
-    <w:p>
-      <w:pPr>
-        <w:pStyle w:val="BodyText"/>
-      </w:pPr>
-      <w:r>
-        <w:t>[@holliday_doing_2007]</w:t>
-      </w:r>
-    </w:p>
-    <w:p>
-      <w:pPr>
-        <w:pStyle w:val="BodyText"/>
-      </w:pPr>
-      <w:r>
-        <w:t>[@holliday_doing_2007; @perneger_writing_2004]</w:t>
-      </w:r>
-    </w:p>
-    <w:p>
-      <w:pPr>
-        <w:pStyle w:val="BodyText"/>
-        <w:rPr>
-          <w:lang w:val="nl-NL"/>
-        </w:rPr>
-      </w:pPr>
-      <w:r>
-        <w:rPr>
-          <w:lang w:val="nl-NL"/>
-        </w:rPr>
-        <w:t>[@holliday_doing_2007, p. 100]</w:t>
-      </w:r>
-    </w:p>
-    <w:p>
-      <w:pPr>
-        <w:pStyle w:val="BodyText"/>
-        <w:rPr>
-          <w:lang w:val="nl-NL"/>
-        </w:rPr>
-      </w:pPr>
-      <w:r>
-        <w:rPr>
-          <w:lang w:val="nl-NL"/>
-        </w:rPr>
-        <w:t xml:space="preserve">[@holliday_doing_2007, </w:t>
-      </w:r>
-      <w:proofErr w:type="spellStart"/>
-      <w:r>
-        <w:rPr>
-          <w:lang w:val="nl-NL"/>
-        </w:rPr>
-        <w:t>chap</w:t>
-      </w:r>
-      <w:proofErr w:type="spellEnd"/>
-      <w:r>
-        <w:rPr>
-          <w:lang w:val="nl-NL"/>
-        </w:rPr>
-        <w:t>. 2]</w:t>
-      </w:r>
-    </w:p>
-    <w:p>
-      <w:pPr>
-        <w:pStyle w:val="BodyText"/>
-        <w:rPr>
-          <w:lang w:val="fr-FR"/>
-        </w:rPr>
-      </w:pPr>
-      <w:r>
-        <w:rPr>
-          <w:lang w:val="fr-FR"/>
-        </w:rPr>
-        <w:t>[e.g. @holliday_doing_2007, p. 100; @perneger_writing_2004]</w:t>
-      </w:r>
-    </w:p>
-    <w:p>
-      <w:pPr>
-        <w:pStyle w:val="BodyText"/>
-        <w:rPr>
-          <w:lang w:val="fr-FR"/>
-        </w:rPr>
-      </w:pPr>
-    </w:p>
-    <w:p>
-      <w:pPr>
-        <w:pStyle w:val="Heading3"/>
-        <w:rPr>
-          <w:lang w:val="fr-FR"/>
-        </w:rPr>
-      </w:pPr>
-      <w:r>
-        <w:rPr>
-          <w:lang w:val="fr-FR"/>
-        </w:rPr>
-        <w:lastRenderedPageBreak/>
-        <w:t xml:space="preserve">Uniform </w:t>
-      </w:r>
-      <w:proofErr w:type="spellStart"/>
-      <w:r>
-        <w:rPr>
-          <w:lang w:val="fr-FR"/>
-        </w:rPr>
-        <w:t>syntax</w:t>
-      </w:r>
-      <w:proofErr w:type="spellEnd"/>
-      <w:r>
-        <w:rPr>
-          <w:lang w:val="fr-FR"/>
-        </w:rPr>
-        <w:t>??</w:t>
-      </w:r>
-    </w:p>
-    <w:p>
-      <w:pPr>
-        <w:pStyle w:val="BodyText"/>
-      </w:pPr>
-      <w:r>
-        <w:t>{cite}`{see}holliday_doing_2007{fig 12}`</w:t>
-      </w:r>
-    </w:p>
-    <w:p>
-      <w:pPr>
-        <w:pStyle w:val="BodyText"/>
-      </w:pPr>
-      <w:r>
-        <w:t>{</w:t>
-      </w:r>
-      <w:proofErr w:type="spellStart"/>
-      <w:r>
-        <w:t>cite</w:t>
-      </w:r>
-      <w:r>
-        <w:t>:p</w:t>
-      </w:r>
-      <w:proofErr w:type="spellEnd"/>
-      <w:r>
-        <w:t>}`holliday_doing_2007`</w:t>
-      </w:r>
-    </w:p>
-    <w:p>
-      <w:pPr>
-        <w:pStyle w:val="BodyText"/>
-      </w:pPr>
-      <w:r>
-        <w:t>{cite}`holliday_doing_2007`</w:t>
-      </w:r>
-    </w:p>
-    <w:p>
-      <w:pPr>
-        <w:pStyle w:val="BodyText"/>
-      </w:pPr>
-      <w:r>
-        <w:rPr>
-          <w:lang w:val="nl-NL"/>
-        </w:rPr>
-        <w:fldChar w:fldCharType="begin"/>
-      </w:r>
-      <w:r>
-        <w:instrText xml:space="preserve"> ADDIN ZOTERO_ITEM CSL_CITATION {"citationID":"KIb745yd","properties":{"formattedCitation":"(Jerome, n.d.)","plainCitation":"(Jerome, n.d.)","noteIndex":0},"citationItems":[{"id":29,"uris":["http://zotero.org/users/local/bv74ArEQ/items/6C3MREA4"],"itemData":{"id":29,"type":"book","event-place":"Palo Alto","publisher":"Xeroc Palo Alto Research Center","publisher-place":"Palo Alto","title":"Bravo Course Outline","author":[{"family":"Jerome","given":"Suzan"}]}}],"schema":"https://github.com/citation-style-language/schema/raw/master/csl-citation.json"} </w:instrText>
-      </w:r>
-      <w:r>
-        <w:rPr>
-          <w:lang w:val="nl-NL"/>
-        </w:rPr>
-        <w:fldChar w:fldCharType="separate"/>
-      </w:r>
-      <w:r>
-        <w:rPr>
-          <w:rFonts w:ascii="Cambria" w:hAnsi="Cambria"/>
-        </w:rPr>
-        <w:t>(Jerome, n.d.)</w:t>
-      </w:r>
-      <w:r>
-        <w:rPr>
-          <w:lang w:val="nl-NL"/>
-        </w:rPr>
-        <w:fldChar w:fldCharType="end"/>
-      </w:r>
-    </w:p>
-    <w:p>
-      <w:pPr>
-        <w:pStyle w:val="BodyText"/>
-      </w:pPr>
-    </w:p>
-    <w:p>
-      <w:pPr>
-        <w:pStyle w:val="BodyText"/>
-      </w:pPr>
-    </w:p>
-    <w:p>
-      <w:pPr>
-        <w:pStyle w:val="BodyText"/>
-      </w:pPr>
-    </w:p>
-    <w:p>
-      <w:pPr>
-        <w:pStyle w:val="BodyText"/>
-      </w:pPr>
-    </w:p>
     <w:bookmarkEnd w:id="25"/>
-    <w:p>
-      <w:pPr>
-        <w:pStyle w:val="BodyText"/>
-        <w:pBdr>
-          <w:bottom w:val="single" w:sz="6" w:space="1" w:color="auto"/>
-        </w:pBdr>
-      </w:pPr>
-    </w:p>
-    <w:p>
-      <w:pPr>
-        <w:pStyle w:val="BodyText"/>
-      </w:pPr>
-    </w:p>
-    <w:p>
-      <w:pPr>
-        <w:pStyle w:val="BodyText"/>
-        <w:rPr>
-          <w:strike/>
-        </w:rPr>
-      </w:pPr>
-      <w:r>
-        <w:rPr>
-          <w:strike/>
-        </w:rPr>
-        <w:t>For bibliography, go to “References” &gt; “Bibliography” &gt; “Insert Bibliography”</w:t>
-      </w:r>
-    </w:p>
-    <w:p>
-      <w:pPr>
-        <w:pStyle w:val="Heading1"/>
-      </w:pPr>
-      <w:r>
-        <w:t>Bibliography</w:t>
-      </w:r>
-    </w:p>
-    <w:p>
-      <w:pPr>
-        <w:pStyle w:val="Bibliography"/>
-        <w:ind w:left="720" w:hanging="720"/>
-        <w:rPr>
-          <w:noProof/>
-        </w:rPr>
-      </w:pPr>
-      <w:r>
-        <w:fldChar w:fldCharType="begin"/>
-      </w:r>
-      <w:r>
-        <w:instrText xml:space="preserve"> BIBLIOGRAPHY  \l 1033 </w:instrText>
-      </w:r>
-      <w:r>
-        <w:fldChar w:fldCharType="separate"/>
-      </w:r>
-      <w:r>
-        <w:rPr>
-          <w:noProof/>
-        </w:rPr>
-        <w:t xml:space="preserve">Holliday, Adrian. 2007. </w:t>
-      </w:r>
-      <w:r>
-        <w:rPr>
-          <w:i/>
-          <w:iCs/>
-          <w:noProof/>
-        </w:rPr>
-        <w:t>Doing and Writing Qualitative Research.</w:t>
-      </w:r>
-      <w:r>
-        <w:rPr>
-          <w:noProof/>
-        </w:rPr>
-        <w:t xml:space="preserve"> SAGE Publications Ltd.</w:t>
-      </w:r>
-    </w:p>
-    <w:p>
-      <w:pPr>
-        <w:pStyle w:val="Bibliography"/>
-        <w:ind w:left="720" w:hanging="720"/>
-        <w:rPr>
-          <w:noProof/>
-        </w:rPr>
-      </w:pPr>
-      <w:r>
-        <w:rPr>
-          <w:noProof/>
-        </w:rPr>
-        <w:t xml:space="preserve">Perneger, Thomas V., and Patricia M. Hudelson. 2004. "Writing a research article: advice to beginners." </w:t>
-      </w:r>
-      <w:r>
-        <w:rPr>
-          <w:i/>
-          <w:iCs/>
-          <w:noProof/>
-        </w:rPr>
-        <w:t>International Journal for Quality in Health Care</w:t>
-      </w:r>
-      <w:r>
-        <w:rPr>
-          <w:noProof/>
-        </w:rPr>
-        <w:t xml:space="preserve"> 191-192.</w:t>
-      </w:r>
-    </w:p>
-    <w:p>
-      <w:pPr>
-        <w:pStyle w:val="BodyText"/>
-      </w:pPr>
-      <w:r>
-        <w:fldChar w:fldCharType="end"/>
-      </w:r>
-      <w:r>
-        <w:t>Maybe as a “</w:t>
-      </w:r>
-      <w:r>
-        <w:rPr>
-          <w:b/>
-          <w:bCs/>
-        </w:rPr>
-        <w:t>Built-in</w:t>
-      </w:r>
-      <w:r>
-        <w:t>”</w:t>
-      </w:r>
-      <w:r>
-        <w:t>. What’s the difference?</w:t>
-      </w:r>
-    </w:p>
-    <w:sdt>
-      <w:sdtPr>
-        <w:rPr>
-          <w:rFonts w:asciiTheme="minorHAnsi" w:eastAsiaTheme="minorHAnsi" w:hAnsiTheme="minorHAnsi" w:cstheme="minorBidi"/>
-          <w:b w:val="0"/>
-          <w:bCs w:val="0"/>
-          <w:color w:val="auto"/>
-          <w:sz w:val="24"/>
-          <w:szCs w:val="24"/>
-        </w:rPr>
-        <w:id w:val="1735740493"/>
-        <w:docPartObj>
-          <w:docPartGallery w:val="Bibliographies"/>
-          <w:docPartUnique/>
-        </w:docPartObj>
-      </w:sdtPr>
-      <w:sdtEndPr/>
-      <w:sdtContent>
-        <w:p>
-          <w:pPr>
-            <w:pStyle w:val="Heading1"/>
-          </w:pPr>
-          <w:r>
-            <w:t>Bibliography</w:t>
-          </w:r>
-        </w:p>
-        <w:sdt>
-          <w:sdtPr>
-            <w:id w:val="111145805"/>
-            <w:bibliography/>
-          </w:sdtPr>
-          <w:sdtEndPr/>
-          <w:sdtContent>
-            <w:p>
-              <w:pPr>
-                <w:pStyle w:val="Bibliography"/>
-                <w:ind w:left="720" w:hanging="720"/>
-                <w:rPr>
-                  <w:noProof/>
-                </w:rPr>
-              </w:pPr>
-              <w:r>
-                <w:fldChar w:fldCharType="begin"/>
-              </w:r>
-              <w:r>
-                <w:instrText xml:space="preserve"> BIBLIOGRAPHY </w:instrText>
-              </w:r>
-              <w:r>
-                <w:fldChar w:fldCharType="separate"/>
-              </w:r>
-              <w:r>
-                <w:rPr>
-                  <w:noProof/>
-                </w:rPr>
-                <w:t xml:space="preserve">Holliday, Adrian. 2007. </w:t>
-              </w:r>
-              <w:r>
-                <w:rPr>
-                  <w:i/>
-                  <w:iCs/>
-                  <w:noProof/>
-                </w:rPr>
-                <w:t>Doing and Writing Qualitative Research.</w:t>
-              </w:r>
-              <w:r>
-                <w:rPr>
-                  <w:noProof/>
-                </w:rPr>
-                <w:t xml:space="preserve"> SAGE Publications Ltd.</w:t>
-              </w:r>
-            </w:p>
-            <w:p>
-              <w:pPr>
-                <w:pStyle w:val="Bibliography"/>
-                <w:ind w:left="720" w:hanging="720"/>
-                <w:rPr>
-                  <w:noProof/>
-                </w:rPr>
-              </w:pPr>
-              <w:r>
-                <w:rPr>
-                  <w:noProof/>
-                </w:rPr>
-                <w:t xml:space="preserve">Perneger, Thomas V., and Patricia M. Hudelson. 2004. "Writing a research article: advice to beginners." </w:t>
-              </w:r>
-              <w:r>
-                <w:rPr>
-                  <w:i/>
-                  <w:iCs/>
-                  <w:noProof/>
-                </w:rPr>
-                <w:t>International Journal for Quality in Health Care</w:t>
-              </w:r>
-              <w:r>
-                <w:rPr>
-                  <w:noProof/>
-                </w:rPr>
-                <w:t xml:space="preserve"> 191-192.</w:t>
-              </w:r>
-            </w:p>
-            <w:p>
-              <w:r>
-                <w:rPr>
-                  <w:b/>
-                  <w:bCs/>
-                  <w:noProof/>
-                </w:rPr>
-                <w:fldChar w:fldCharType="end"/>
-              </w:r>
-            </w:p>
-          </w:sdtContent>
-        </w:sdt>
-      </w:sdtContent>
-    </w:sdt>
-    <w:p>
-      <w:pPr>
-        <w:pStyle w:val="BodyText"/>
-      </w:pPr>
-      <w:r>
-        <w:t>Or maybe there is no need for inserting a bibliography? The platform can insert one by itself.</w:t>
-      </w:r>
-    </w:p>
-    <w:p>
-      <w:pPr>
-        <w:pStyle w:val="BodyText"/>
-      </w:pPr>
-    </w:p>
-    <w:p>
-      <w:pPr>
-        <w:pStyle w:val="BodyText"/>
-      </w:pPr>
-    </w:p>
-    <w:p>
-      <w:pPr>
-        <w:pStyle w:val="BodyText"/>
-      </w:pPr>
-    </w:p>
-    <w:p>
-      <w:pPr>
-        <w:pStyle w:val="HTMLPreformatted"/>
-        <w:rPr>
-          <w:rFonts w:ascii="Consolas" w:hAnsi="Consolas"/>
-          <w:color w:val="1F2328"/>
-          <w:sz w:val="18"/>
-          <w:szCs w:val="18"/>
-        </w:rPr>
-      </w:pPr>
-      <w:r>
-        <w:rPr>
-          <w:rStyle w:val="HTMLCode"/>
-          <w:rFonts w:ascii="Consolas" w:hAnsi="Consolas"/>
-          <w:color w:val="1F2328"/>
-          <w:sz w:val="18"/>
-          <w:szCs w:val="18"/>
-          <w:bdr w:val="none" w:sz="0" w:space="0" w:color="auto" w:frame="1"/>
-        </w:rPr>
-        <w:t xml:space="preserve"># </w:t>
-      </w:r>
-      <w:r>
-        <w:rPr>
-          <w:rStyle w:val="HTMLCode"/>
-          <w:rFonts w:ascii="Consolas" w:hAnsi="Consolas"/>
-          <w:color w:val="1F2328"/>
-          <w:sz w:val="18"/>
-          <w:szCs w:val="18"/>
-          <w:bdr w:val="none" w:sz="0" w:space="0" w:color="auto" w:frame="1"/>
-        </w:rPr>
-        <w:t>```{bibliography}</w:t>
-      </w:r>
-      <w:r>
-        <w:rPr>
-          <w:rStyle w:val="HTMLCode"/>
-          <w:rFonts w:ascii="Consolas" w:hAnsi="Consolas"/>
-          <w:color w:val="1F2328"/>
-          <w:sz w:val="18"/>
-          <w:szCs w:val="18"/>
-          <w:bdr w:val="none" w:sz="0" w:space="0" w:color="auto" w:frame="1"/>
-        </w:rPr>
-        <w:br/>
-      </w:r>
-      <w:r>
-        <w:rPr>
-          <w:rStyle w:val="HTMLCode"/>
-          <w:rFonts w:ascii="Consolas" w:hAnsi="Consolas"/>
-          <w:color w:val="1F2328"/>
-          <w:sz w:val="18"/>
-          <w:szCs w:val="18"/>
-          <w:bdr w:val="none" w:sz="0" w:space="0" w:color="auto" w:frame="1"/>
-        </w:rPr>
-        <w:t xml:space="preserve"># </w:t>
-      </w:r>
-      <w:r>
-        <w:rPr>
-          <w:rStyle w:val="HTMLCode"/>
-          <w:rFonts w:ascii="Consolas" w:hAnsi="Consolas"/>
-          <w:color w:val="1F2328"/>
-          <w:sz w:val="18"/>
-          <w:szCs w:val="18"/>
-          <w:bdr w:val="none" w:sz="0" w:space="0" w:color="auto" w:frame="1"/>
-        </w:rPr>
-        <w:t>```</w:t>
-      </w:r>
-    </w:p>
     <w:p>
       <w:pPr>
         <w:pStyle w:val="BodyText"/>
@@ -9734,7 +9183,7 @@
   <w:style w:type="paragraph" w:default="1" w:styleId="Normal">
     <w:name w:val="Normal"/>
     <w:qFormat/>
-    <w:rsid w:val="00CD565D"/>
+    <w:rsid w:val="00ED1BB0"/>
   </w:style>
   <w:style w:type="paragraph" w:styleId="Heading1">
     <w:name w:val="heading 1"/>

</xml_diff>